<commit_message>
Kapitel 21: Kopien des Programms aktualisiert Kapitel 22: Datenflussdiagramme geändert
</commit_message>
<xml_diff>
--- a/Doc/Bilder_zu_KI_2/Perzeptron.docx
+++ b/Doc/Bilder_zu_KI_2/Perzeptron.docx
@@ -1,27 +1,28 @@
 
 <file path=word/document.xml><?xml version="1.0" encoding="utf-8"?>
-<w:document xmlns:wpc="http://schemas.microsoft.com/office/word/2010/wordprocessingCanvas" xmlns:cx="http://schemas.microsoft.com/office/drawing/2014/chartex" xmlns:cx1="http://schemas.microsoft.com/office/drawing/2015/9/8/chartex" xmlns:cx2="http://schemas.microsoft.com/office/drawing/2015/10/21/chartex" xmlns:cx3="http://schemas.microsoft.com/office/drawing/2016/5/9/chartex" xmlns:cx4="http://schemas.microsoft.com/office/drawing/2016/5/10/chartex" xmlns:cx5="http://schemas.microsoft.com/office/drawing/2016/5/11/chartex" xmlns:cx6="http://schemas.microsoft.com/office/drawing/2016/5/12/chartex" xmlns:cx7="http://schemas.microsoft.com/office/drawing/2016/5/13/chartex" xmlns:cx8="http://schemas.microsoft.com/office/drawing/2016/5/14/chartex" xmlns:mc="http://schemas.openxmlformats.org/markup-compatibility/2006" xmlns:aink="http://schemas.microsoft.com/office/drawing/2016/ink" xmlns:am3d="http://schemas.microsoft.com/office/drawing/2017/model3d" xmlns:o="urn:schemas-microsoft-com:office:office" xmlns:oel="http://schemas.microsoft.com/office/2019/extlst" xmlns:r="http://schemas.openxmlformats.org/officeDocument/2006/relationships" xmlns:m="http://schemas.openxmlformats.org/officeDocument/2006/math" xmlns:v="urn:schemas-microsoft-com:vml" xmlns:wp14="http://schemas.microsoft.com/office/word/2010/wordprocessingDrawing" xmlns:wp="http://schemas.openxmlformats.org/drawingml/2006/wordprocessingDrawing" xmlns:w10="urn:schemas-microsoft-com:office:word" xmlns:w="http://schemas.openxmlformats.org/wordprocessingml/2006/main" xmlns:w14="http://schemas.microsoft.com/office/word/2010/wordml" xmlns:w15="http://schemas.microsoft.com/office/word/2012/wordml" xmlns:w16cex="http://schemas.microsoft.com/office/word/2018/wordml/cex" xmlns:w16cid="http://schemas.microsoft.com/office/word/2016/wordml/cid" xmlns:w16="http://schemas.microsoft.com/office/word/2018/wordml" xmlns:w16sdtdh="http://schemas.microsoft.com/office/word/2020/wordml/sdtdatahash" xmlns:w16se="http://schemas.microsoft.com/office/word/2015/wordml/symex" xmlns:wpg="http://schemas.microsoft.com/office/word/2010/wordprocessingGroup" xmlns:wpi="http://schemas.microsoft.com/office/word/2010/wordprocessingInk" xmlns:wne="http://schemas.microsoft.com/office/word/2006/wordml" xmlns:wps="http://schemas.microsoft.com/office/word/2010/wordprocessingShape" mc:Ignorable="w14 w15 w16se w16cid w16 w16cex w16sdtdh wp14">
+<w:document xmlns:wpc="http://schemas.microsoft.com/office/word/2010/wordprocessingCanvas" xmlns:cx="http://schemas.microsoft.com/office/drawing/2014/chartex" xmlns:cx1="http://schemas.microsoft.com/office/drawing/2015/9/8/chartex" xmlns:cx2="http://schemas.microsoft.com/office/drawing/2015/10/21/chartex" xmlns:cx3="http://schemas.microsoft.com/office/drawing/2016/5/9/chartex" xmlns:cx4="http://schemas.microsoft.com/office/drawing/2016/5/10/chartex" xmlns:cx5="http://schemas.microsoft.com/office/drawing/2016/5/11/chartex" xmlns:cx6="http://schemas.microsoft.com/office/drawing/2016/5/12/chartex" xmlns:cx7="http://schemas.microsoft.com/office/drawing/2016/5/13/chartex" xmlns:cx8="http://schemas.microsoft.com/office/drawing/2016/5/14/chartex" xmlns:mc="http://schemas.openxmlformats.org/markup-compatibility/2006" xmlns:aink="http://schemas.microsoft.com/office/drawing/2016/ink" xmlns:am3d="http://schemas.microsoft.com/office/drawing/2017/model3d" xmlns:o="urn:schemas-microsoft-com:office:office" xmlns:oel="http://schemas.microsoft.com/office/2019/extlst" xmlns:r="http://schemas.openxmlformats.org/officeDocument/2006/relationships" xmlns:m="http://schemas.openxmlformats.org/officeDocument/2006/math" xmlns:v="urn:schemas-microsoft-com:vml" xmlns:wp14="http://schemas.microsoft.com/office/word/2010/wordprocessingDrawing" xmlns:wp="http://schemas.openxmlformats.org/drawingml/2006/wordprocessingDrawing" xmlns:w10="urn:schemas-microsoft-com:office:word" xmlns:w="http://schemas.openxmlformats.org/wordprocessingml/2006/main" xmlns:w14="http://schemas.microsoft.com/office/word/2010/wordml" xmlns:w15="http://schemas.microsoft.com/office/word/2012/wordml" xmlns:w16cex="http://schemas.microsoft.com/office/word/2018/wordml/cex" xmlns:w16cid="http://schemas.microsoft.com/office/word/2016/wordml/cid" xmlns:w16="http://schemas.microsoft.com/office/word/2018/wordml" xmlns:w16du="http://schemas.microsoft.com/office/word/2023/wordml/word16du" xmlns:w16sdtdh="http://schemas.microsoft.com/office/word/2020/wordml/sdtdatahash" xmlns:w16sdtfl="http://schemas.microsoft.com/office/word/2024/wordml/sdtformatlock" xmlns:w16se="http://schemas.microsoft.com/office/word/2015/wordml/symex" xmlns:wpg="http://schemas.microsoft.com/office/word/2010/wordprocessingGroup" xmlns:wpi="http://schemas.microsoft.com/office/word/2010/wordprocessingInk" xmlns:wne="http://schemas.microsoft.com/office/word/2006/wordml" xmlns:wps="http://schemas.microsoft.com/office/word/2010/wordprocessingShape" mc:Ignorable="w14 w15 w16se w16cid w16 w16cex w16sdtdh w16sdtfl w16du wp14">
   <w:body>
     <w:p>
       <w:r>
         <w:rPr>
           <w:noProof/>
+          <w:highlight w:val="cyan"/>
         </w:rPr>
         <mc:AlternateContent>
           <mc:Choice Requires="wps">
             <w:drawing>
-              <wp:anchor distT="45720" distB="45720" distL="114300" distR="114300" simplePos="0" relativeHeight="251666431" behindDoc="0" locked="0" layoutInCell="1" allowOverlap="1" wp14:anchorId="054B6A76" wp14:editId="3286CFD7">
+              <wp:anchor distT="45720" distB="45720" distL="114300" distR="114300" simplePos="0" relativeHeight="251673087" behindDoc="0" locked="0" layoutInCell="1" allowOverlap="1" wp14:anchorId="51B9881A" wp14:editId="26BA1E1D">
                 <wp:simplePos x="0" y="0"/>
                 <wp:positionH relativeFrom="column">
-                  <wp:posOffset>707829</wp:posOffset>
+                  <wp:posOffset>841375</wp:posOffset>
                 </wp:positionH>
                 <wp:positionV relativeFrom="paragraph">
-                  <wp:posOffset>2104608</wp:posOffset>
+                  <wp:posOffset>5276850</wp:posOffset>
                 </wp:positionV>
-                <wp:extent cx="1213485" cy="1404620"/>
-                <wp:effectExtent l="0" t="0" r="5715" b="1905"/>
+                <wp:extent cx="894080" cy="568325"/>
+                <wp:effectExtent l="95250" t="171450" r="20320" b="174625"/>
                 <wp:wrapSquare wrapText="bothSides"/>
-                <wp:docPr id="822313382" name="Textfeld 2"/>
+                <wp:docPr id="1451912645" name="Textfeld 2"/>
                 <wp:cNvGraphicFramePr>
                   <a:graphicFrameLocks xmlns:a="http://schemas.openxmlformats.org/drawingml/2006/main"/>
                 </wp:cNvGraphicFramePr>
@@ -32,9 +33,9 @@
                         <a:spLocks noChangeArrowheads="1"/>
                       </wps:cNvSpPr>
                       <wps:spPr bwMode="auto">
-                        <a:xfrm>
+                        <a:xfrm rot="20142098">
                           <a:off x="0" y="0"/>
-                          <a:ext cx="1213485" cy="1404620"/>
+                          <a:ext cx="894080" cy="568325"/>
                         </a:xfrm>
                         <a:prstGeom prst="rect">
                           <a:avLst/>
@@ -57,12 +58,231 @@
                               <w:rPr>
                                 <w:sz w:val="18"/>
                                 <w:szCs w:val="18"/>
+                                <w:highlight w:val="yellow"/>
                               </w:rPr>
                             </w:pPr>
                             <w:r>
                               <w:rPr>
                                 <w:sz w:val="18"/>
                                 <w:szCs w:val="18"/>
+                                <w:highlight w:val="yellow"/>
+                              </w:rPr>
+                              <w:t xml:space="preserve">1 </w:t>
+                            </w:r>
+                            <w:r>
+                              <w:rPr>
+                                <w:sz w:val="18"/>
+                                <w:szCs w:val="18"/>
+                                <w:highlight w:val="yellow"/>
+                              </w:rPr>
+                              <w:t xml:space="preserve">skalierter </w:t>
+                            </w:r>
+                          </w:p>
+                          <w:p>
+                            <w:pPr>
+                              <w:spacing w:after="0" w:line="240" w:lineRule="auto"/>
+                              <w:rPr>
+                                <w:sz w:val="18"/>
+                                <w:szCs w:val="18"/>
+                              </w:rPr>
+                            </w:pPr>
+                            <w:r>
+                              <w:rPr>
+                                <w:sz w:val="18"/>
+                                <w:szCs w:val="18"/>
+                                <w:highlight w:val="yellow"/>
+                              </w:rPr>
+                              <w:t>Testda</w:t>
+                            </w:r>
+                            <w:r>
+                              <w:rPr>
+                                <w:sz w:val="18"/>
+                                <w:szCs w:val="18"/>
+                                <w:highlight w:val="yellow"/>
+                              </w:rPr>
+                              <w:t>tensatz</w:t>
+                            </w:r>
+                          </w:p>
+                          <w:p>
+                            <w:pPr>
+                              <w:spacing w:after="0" w:line="240" w:lineRule="auto"/>
+                              <w:rPr>
+                                <w:sz w:val="18"/>
+                                <w:szCs w:val="18"/>
+                              </w:rPr>
+                            </w:pPr>
+                            <w:r>
+                              <w:rPr>
+                                <w:sz w:val="18"/>
+                                <w:szCs w:val="18"/>
+                                <w:highlight w:val="yellow"/>
+                              </w:rPr>
+                              <w:t>[Größe, Breite]</w:t>
+                            </w:r>
+                          </w:p>
+                        </w:txbxContent>
+                      </wps:txbx>
+                      <wps:bodyPr rot="0" vert="horz" wrap="square" lIns="91440" tIns="45720" rIns="91440" bIns="45720" anchor="t" anchorCtr="0">
+                        <a:noAutofit/>
+                      </wps:bodyPr>
+                    </wps:wsp>
+                  </a:graphicData>
+                </a:graphic>
+                <wp14:sizeRelH relativeFrom="margin">
+                  <wp14:pctWidth>0</wp14:pctWidth>
+                </wp14:sizeRelH>
+                <wp14:sizeRelV relativeFrom="margin">
+                  <wp14:pctHeight>0</wp14:pctHeight>
+                </wp14:sizeRelV>
+              </wp:anchor>
+            </w:drawing>
+          </mc:Choice>
+          <mc:Fallback>
+            <w:pict>
+              <v:shapetype w14:anchorId="51B9881A" id="_x0000_t202" coordsize="21600,21600" o:spt="202" path="m,l,21600r21600,l21600,xe">
+                <v:stroke joinstyle="miter"/>
+                <v:path gradientshapeok="t" o:connecttype="rect"/>
+              </v:shapetype>
+              <v:shape id="Textfeld 2" o:spid="_x0000_s1026" type="#_x0000_t202" style="position:absolute;margin-left:66.25pt;margin-top:415.5pt;width:70.4pt;height:44.75pt;rotation:-1592418fd;z-index:251673087;visibility:visible;mso-wrap-style:square;mso-width-percent:0;mso-height-percent:0;mso-wrap-distance-left:9pt;mso-wrap-distance-top:3.6pt;mso-wrap-distance-right:9pt;mso-wrap-distance-bottom:3.6pt;mso-position-horizontal:absolute;mso-position-horizontal-relative:text;mso-position-vertical:absolute;mso-position-vertical-relative:text;mso-width-percent:0;mso-height-percent:0;mso-width-relative:margin;mso-height-relative:margin;v-text-anchor:top" o:gfxdata="UEsDBBQABgAIAAAAIQC2gziS/gAAAOEBAAATAAAAW0NvbnRlbnRfVHlwZXNdLnhtbJSRQU7DMBBF&#10;90jcwfIWJU67QAgl6YK0S0CoHGBkTxKLZGx5TGhvj5O2G0SRWNoz/78nu9wcxkFMGNg6quQqL6RA&#10;0s5Y6ir5vt9lD1JwBDIwOMJKHpHlpr69KfdHjyxSmriSfYz+USnWPY7AufNIadK6MEJMx9ApD/oD&#10;OlTrorhX2lFEilmcO2RdNtjC5xDF9pCuTyYBB5bi6bQ4syoJ3g9WQ0ymaiLzg5KdCXlKLjvcW893&#10;SUOqXwnz5DrgnHtJTxOsQfEKIT7DmDSUCaxw7Rqn8787ZsmRM9e2VmPeBN4uqYvTtW7jvijg9N/y&#10;JsXecLq0q+WD6m8AAAD//wMAUEsDBBQABgAIAAAAIQA4/SH/1gAAAJQBAAALAAAAX3JlbHMvLnJl&#10;bHOkkMFqwzAMhu+DvYPRfXGawxijTi+j0GvpHsDYimMaW0Yy2fr2M4PBMnrbUb/Q94l/f/hMi1qR&#10;JVI2sOt6UJgd+ZiDgffL8ekFlFSbvV0oo4EbChzGx4f9GRdb25HMsYhqlCwG5lrLq9biZkxWOiqY&#10;22YiTra2kYMu1l1tQD30/bPm3wwYN0x18gb45AdQl1tp5j/sFB2T0FQ7R0nTNEV3j6o9feQzro1i&#10;OWA14Fm+Q8a1a8+Bvu/d/dMb2JY5uiPbhG/ktn4cqGU/er3pcvwCAAD//wMAUEsDBBQABgAIAAAA&#10;IQCvtoqJFAIAAAQEAAAOAAAAZHJzL2Uyb0RvYy54bWysU9uO0zAQfUfiHyy/06SlXdqo6WrpUoS0&#10;XKSFD3Adp7FwPGbsNilfz9iJ2gJvCD9YHs/4zJwz4/V93xp2Uug12JJPJzlnykqotD2U/NvX3asl&#10;Zz4IWwkDVpX8rDy/37x8se5coWbQgKkUMgKxvuhcyZsQXJFlXjaqFX4CTlly1oCtCGTiIatQdITe&#10;mmyW53dZB1g5BKm8p9vHwck3Cb+ulQyf69qrwEzJqbaQdkz7Pu7ZZi2KAwrXaDmWIf6hilZoS0kv&#10;UI8iCHZE/RdUqyWChzpMJLQZ1LWWKnEgNtP8DzbPjXAqcSFxvLvI5P8frPx0enZfkIX+LfTUwETC&#10;uyeQ3z2zsG2EPagHROgaJSpKPI2SZZ3zxfg0Su0LH0H23UeoqMniGCAB9TW2DIFUJ3bzWb5apmui&#10;zSgZ9eN86YHqA5N0uVzN8yV5JLkWd8vXs0VKKIqIFRV26MN7BS2Lh5IjtTiBitOTD7G2a0gM92B0&#10;tdPGJAMP+61BdhI0Dru0RvTfwoxlXclXC8odX1mI79OktDrQuBrdUqF5XMMARW3e2SqFBKHNcKZK&#10;jB3FivoMSoV+31NgFG0P1ZlkSwIRZfpGRKgB/MlZRyNZcv/jKFBxZj5Ykn41nc/jDCdjvngzIwNv&#10;Pftbj7CSoEoeOBuO25DmfmD0QC2qddLrWslYK41aknH8FnGWb+0Udf28m18AAAD//wMAUEsDBBQA&#10;BgAIAAAAIQD40K4q4gAAAAsBAAAPAAAAZHJzL2Rvd25yZXYueG1sTI/LTsMwEEX3SPyDNUhsEHWa&#10;UGhDnArxWLUSUBBi6cZDEmGPo9hNwt93WMHyao7unFusJ2fFgH1oPSmYzxIQSJU3LdUK3t+eLpcg&#10;QtRktPWECn4wwLo8PSl0bvxIrzjsYi24hEKuFTQxdrmUoWrQ6TDzHRLfvnzvdOTY19L0euRyZ2Wa&#10;JNfS6Zb4Q6M7vG+w+t4dnILHh+fPDx+6ZmX9cDVebDcv03aj1PnZdHcLIuIU/2D41Wd1KNlp7w9k&#10;grCcs3TBqIJlNudRTKQ3WQZir2CVJguQZSH/byiPAAAA//8DAFBLAQItABQABgAIAAAAIQC2gziS&#10;/gAAAOEBAAATAAAAAAAAAAAAAAAAAAAAAABbQ29udGVudF9UeXBlc10ueG1sUEsBAi0AFAAGAAgA&#10;AAAhADj9If/WAAAAlAEAAAsAAAAAAAAAAAAAAAAALwEAAF9yZWxzLy5yZWxzUEsBAi0AFAAGAAgA&#10;AAAhAK+2iokUAgAABAQAAA4AAAAAAAAAAAAAAAAALgIAAGRycy9lMm9Eb2MueG1sUEsBAi0AFAAG&#10;AAgAAAAhAPjQririAAAACwEAAA8AAAAAAAAAAAAAAAAAbgQAAGRycy9kb3ducmV2LnhtbFBLBQYA&#10;AAAABAAEAPMAAAB9BQAAAAA=&#10;" stroked="f">
+                <v:textbox>
+                  <w:txbxContent>
+                    <w:p>
+                      <w:pPr>
+                        <w:spacing w:after="0" w:line="240" w:lineRule="auto"/>
+                        <w:rPr>
+                          <w:sz w:val="18"/>
+                          <w:szCs w:val="18"/>
+                          <w:highlight w:val="yellow"/>
+                        </w:rPr>
+                      </w:pPr>
+                      <w:r>
+                        <w:rPr>
+                          <w:sz w:val="18"/>
+                          <w:szCs w:val="18"/>
+                          <w:highlight w:val="yellow"/>
+                        </w:rPr>
+                        <w:t xml:space="preserve">1 </w:t>
+                      </w:r>
+                      <w:r>
+                        <w:rPr>
+                          <w:sz w:val="18"/>
+                          <w:szCs w:val="18"/>
+                          <w:highlight w:val="yellow"/>
+                        </w:rPr>
+                        <w:t xml:space="preserve">skalierter </w:t>
+                      </w:r>
+                    </w:p>
+                    <w:p>
+                      <w:pPr>
+                        <w:spacing w:after="0" w:line="240" w:lineRule="auto"/>
+                        <w:rPr>
+                          <w:sz w:val="18"/>
+                          <w:szCs w:val="18"/>
+                        </w:rPr>
+                      </w:pPr>
+                      <w:r>
+                        <w:rPr>
+                          <w:sz w:val="18"/>
+                          <w:szCs w:val="18"/>
+                          <w:highlight w:val="yellow"/>
+                        </w:rPr>
+                        <w:t>Testda</w:t>
+                      </w:r>
+                      <w:r>
+                        <w:rPr>
+                          <w:sz w:val="18"/>
+                          <w:szCs w:val="18"/>
+                          <w:highlight w:val="yellow"/>
+                        </w:rPr>
+                        <w:t>tensatz</w:t>
+                      </w:r>
+                    </w:p>
+                    <w:p>
+                      <w:pPr>
+                        <w:spacing w:after="0" w:line="240" w:lineRule="auto"/>
+                        <w:rPr>
+                          <w:sz w:val="18"/>
+                          <w:szCs w:val="18"/>
+                        </w:rPr>
+                      </w:pPr>
+                      <w:r>
+                        <w:rPr>
+                          <w:sz w:val="18"/>
+                          <w:szCs w:val="18"/>
+                          <w:highlight w:val="yellow"/>
+                        </w:rPr>
+                        <w:t>[Größe, Breite]</w:t>
+                      </w:r>
+                    </w:p>
+                  </w:txbxContent>
+                </v:textbox>
+                <w10:wrap type="square"/>
+              </v:shape>
+            </w:pict>
+          </mc:Fallback>
+        </mc:AlternateContent>
+      </w:r>
+      <w:r>
+        <w:rPr>
+          <w:noProof/>
+          <w:highlight w:val="cyan"/>
+        </w:rPr>
+        <mc:AlternateContent>
+          <mc:Choice Requires="wps">
+            <w:drawing>
+              <wp:anchor distT="45720" distB="45720" distL="114300" distR="114300" simplePos="0" relativeHeight="251666431" behindDoc="0" locked="0" layoutInCell="1" allowOverlap="1" wp14:anchorId="054B6A76" wp14:editId="4AB29E6D">
+                <wp:simplePos x="0" y="0"/>
+                <wp:positionH relativeFrom="column">
+                  <wp:posOffset>702945</wp:posOffset>
+                </wp:positionH>
+                <wp:positionV relativeFrom="paragraph">
+                  <wp:posOffset>1959398</wp:posOffset>
+                </wp:positionV>
+                <wp:extent cx="1270000" cy="1404620"/>
+                <wp:effectExtent l="0" t="0" r="6350" b="0"/>
+                <wp:wrapSquare wrapText="bothSides"/>
+                <wp:docPr id="822313382" name="Textfeld 2"/>
+                <wp:cNvGraphicFramePr>
+                  <a:graphicFrameLocks xmlns:a="http://schemas.openxmlformats.org/drawingml/2006/main"/>
+                </wp:cNvGraphicFramePr>
+                <a:graphic xmlns:a="http://schemas.openxmlformats.org/drawingml/2006/main">
+                  <a:graphicData uri="http://schemas.microsoft.com/office/word/2010/wordprocessingShape">
+                    <wps:wsp>
+                      <wps:cNvSpPr txBox="1">
+                        <a:spLocks noChangeArrowheads="1"/>
+                      </wps:cNvSpPr>
+                      <wps:spPr bwMode="auto">
+                        <a:xfrm>
+                          <a:off x="0" y="0"/>
+                          <a:ext cx="1270000" cy="1404620"/>
+                        </a:xfrm>
+                        <a:prstGeom prst="rect">
+                          <a:avLst/>
+                        </a:prstGeom>
+                        <a:solidFill>
+                          <a:srgbClr val="FFFFFF"/>
+                        </a:solidFill>
+                        <a:ln w="9525">
+                          <a:noFill/>
+                          <a:miter lim="800000"/>
+                          <a:headEnd/>
+                          <a:tailEnd/>
+                        </a:ln>
+                      </wps:spPr>
+                      <wps:txbx>
+                        <w:txbxContent>
+                          <w:p>
+                            <w:pPr>
+                              <w:spacing w:after="0" w:line="240" w:lineRule="auto"/>
+                              <w:rPr>
+                                <w:sz w:val="18"/>
+                                <w:szCs w:val="18"/>
+                              </w:rPr>
+                            </w:pPr>
+                            <w:r>
+                              <w:rPr>
+                                <w:sz w:val="18"/>
+                                <w:szCs w:val="18"/>
                               </w:rPr>
                               <w:t>1</w:t>
                             </w:r>
@@ -71,8 +291,24 @@
                                 <w:sz w:val="18"/>
                                 <w:szCs w:val="18"/>
                               </w:rPr>
+                              <w:t xml:space="preserve"> skalierter</w:t>
+                            </w:r>
+                            <w:r>
+                              <w:rPr>
+                                <w:sz w:val="18"/>
+                                <w:szCs w:val="18"/>
+                              </w:rPr>
                               <w:t xml:space="preserve"> </w:t>
                             </w:r>
+                          </w:p>
+                          <w:p>
+                            <w:pPr>
+                              <w:spacing w:after="0" w:line="240" w:lineRule="auto"/>
+                              <w:rPr>
+                                <w:sz w:val="18"/>
+                                <w:szCs w:val="18"/>
+                              </w:rPr>
+                            </w:pPr>
                             <w:r>
                               <w:rPr>
                                 <w:sz w:val="18"/>
@@ -144,11 +380,7 @@
           </mc:Choice>
           <mc:Fallback>
             <w:pict>
-              <v:shapetype w14:anchorId="054B6A76" id="_x0000_t202" coordsize="21600,21600" o:spt="202" path="m,l,21600r21600,l21600,xe">
-                <v:stroke joinstyle="miter"/>
-                <v:path gradientshapeok="t" o:connecttype="rect"/>
-              </v:shapetype>
-              <v:shape id="Textfeld 2" o:spid="_x0000_s1026" type="#_x0000_t202" style="position:absolute;margin-left:55.75pt;margin-top:165.7pt;width:95.55pt;height:110.6pt;z-index:251666431;visibility:visible;mso-wrap-style:square;mso-width-percent:0;mso-height-percent:200;mso-wrap-distance-left:9pt;mso-wrap-distance-top:3.6pt;mso-wrap-distance-right:9pt;mso-wrap-distance-bottom:3.6pt;mso-position-horizontal:absolute;mso-position-horizontal-relative:text;mso-position-vertical:absolute;mso-position-vertical-relative:text;mso-width-percent:0;mso-height-percent:200;mso-width-relative:margin;mso-height-relative:margin;v-text-anchor:top" o:gfxdata="UEsDBBQABgAIAAAAIQC2gziS/gAAAOEBAAATAAAAW0NvbnRlbnRfVHlwZXNdLnhtbJSRQU7DMBBF&#10;90jcwfIWJU67QAgl6YK0S0CoHGBkTxKLZGx5TGhvj5O2G0SRWNoz/78nu9wcxkFMGNg6quQqL6RA&#10;0s5Y6ir5vt9lD1JwBDIwOMJKHpHlpr69KfdHjyxSmriSfYz+USnWPY7AufNIadK6MEJMx9ApD/oD&#10;OlTrorhX2lFEilmcO2RdNtjC5xDF9pCuTyYBB5bi6bQ4syoJ3g9WQ0ymaiLzg5KdCXlKLjvcW893&#10;SUOqXwnz5DrgnHtJTxOsQfEKIT7DmDSUCaxw7Rqn8787ZsmRM9e2VmPeBN4uqYvTtW7jvijg9N/y&#10;JsXecLq0q+WD6m8AAAD//wMAUEsDBBQABgAIAAAAIQA4/SH/1gAAAJQBAAALAAAAX3JlbHMvLnJl&#10;bHOkkMFqwzAMhu+DvYPRfXGawxijTi+j0GvpHsDYimMaW0Yy2fr2M4PBMnrbUb/Q94l/f/hMi1qR&#10;JVI2sOt6UJgd+ZiDgffL8ekFlFSbvV0oo4EbChzGx4f9GRdb25HMsYhqlCwG5lrLq9biZkxWOiqY&#10;22YiTra2kYMu1l1tQD30/bPm3wwYN0x18gb45AdQl1tp5j/sFB2T0FQ7R0nTNEV3j6o9feQzro1i&#10;OWA14Fm+Q8a1a8+Bvu/d/dMb2JY5uiPbhG/ktn4cqGU/er3pcvwCAAD//wMAUEsDBBQABgAIAAAA&#10;IQA1zDs9DgIAAPcDAAAOAAAAZHJzL2Uyb0RvYy54bWysU9tu2zAMfR+wfxD0vtjJnC414hRdugwD&#10;ugvQ7QNkWY6FyaJGKbG7rx8lp2nQvQ3zg0Ca1CF5eLS+GXvDjgq9Blvx+SznTFkJjbb7iv/4vnuz&#10;4swHYRthwKqKPyrPbzavX60HV6oFdGAahYxArC8HV/EuBFdmmZed6oWfgVOWgi1gLwK5uM8aFAOh&#10;9yZb5PlVNgA2DkEq7+nv3RTkm4TftkqGr23rVWCm4tRbSCems45ntlmLco/CdVqe2hD/0EUvtKWi&#10;Z6g7EQQ7oP4LqtcSwUMbZhL6DNpWS5VmoGnm+YtpHjrhVJqFyPHuTJP/f7Dyy/HBfUMWxvcw0gLT&#10;EN7dg/zpmYVtJ+xe3SLC0CnRUOF5pCwbnC9PVyPVvvQRpB4+Q0NLFocACWhssY+s0JyM0GkBj2fS&#10;1RiYjCUX87fFasmZpNi8yIurRVpLJsqn6w59+KigZ9GoONJWE7w43vsQ2xHlU0qs5sHoZqeNSQ7u&#10;661BdhSkgF360gQv0oxlQ8Wvl4tlQrYQ7ydx9DqQQo3uK77K4zdpJtLxwTYpJQhtJps6MfbET6Rk&#10;IieM9UiJkacamkdiCmFSIr0cMjrA35wNpMKK+18HgYoz88kS29fzooiyTU6xfEfUMLyM1JcRYSVB&#10;VTxwNpnbkKSeeHC3tJWdTnw9d3LqldSVaDy9hCjfSz9lPb/XzR8AAAD//wMAUEsDBBQABgAIAAAA&#10;IQC25Vb+3wAAAAsBAAAPAAAAZHJzL2Rvd25yZXYueG1sTI/BTsMwDIbvSLxDZCRuLO1KJ1SaThMT&#10;Fw5IbEhwzJq0qUicKMm68vaYE9z8y59+f263i7Ns1jFNHgWUqwKYxt6rCUcB78fnuwdgKUtU0nrU&#10;Ar51gm13fdXKRvkLvun5kEdGJZgaKcDkHBrOU2+0k2nlg0baDT46mSnGkasoL1TuLF8XxYY7OSFd&#10;MDLoJ6P7r8PZCfhwZlL7+Po5KDvvX4ZdHZYYhLi9WXaPwLJe8h8Mv/qkDh05nfwZVWKWclnWhAqo&#10;qvIeGBFVsd4AOwmoaxp41/L/P3Q/AAAA//8DAFBLAQItABQABgAIAAAAIQC2gziS/gAAAOEBAAAT&#10;AAAAAAAAAAAAAAAAAAAAAABbQ29udGVudF9UeXBlc10ueG1sUEsBAi0AFAAGAAgAAAAhADj9If/W&#10;AAAAlAEAAAsAAAAAAAAAAAAAAAAALwEAAF9yZWxzLy5yZWxzUEsBAi0AFAAGAAgAAAAhADXMOz0O&#10;AgAA9wMAAA4AAAAAAAAAAAAAAAAALgIAAGRycy9lMm9Eb2MueG1sUEsBAi0AFAAGAAgAAAAhALbl&#10;Vv7fAAAACwEAAA8AAAAAAAAAAAAAAAAAaAQAAGRycy9kb3ducmV2LnhtbFBLBQYAAAAABAAEAPMA&#10;AAB0BQAAAAA=&#10;" stroked="f">
+              <v:shape w14:anchorId="054B6A76" id="_x0000_s1027" type="#_x0000_t202" style="position:absolute;margin-left:55.35pt;margin-top:154.3pt;width:100pt;height:110.6pt;z-index:251666431;visibility:visible;mso-wrap-style:square;mso-width-percent:0;mso-height-percent:200;mso-wrap-distance-left:9pt;mso-wrap-distance-top:3.6pt;mso-wrap-distance-right:9pt;mso-wrap-distance-bottom:3.6pt;mso-position-horizontal:absolute;mso-position-horizontal-relative:text;mso-position-vertical:absolute;mso-position-vertical-relative:text;mso-width-percent:0;mso-height-percent:200;mso-width-relative:margin;mso-height-relative:margin;v-text-anchor:top" o:gfxdata="UEsDBBQABgAIAAAAIQC2gziS/gAAAOEBAAATAAAAW0NvbnRlbnRfVHlwZXNdLnhtbJSRQU7DMBBF&#10;90jcwfIWJU67QAgl6YK0S0CoHGBkTxKLZGx5TGhvj5O2G0SRWNoz/78nu9wcxkFMGNg6quQqL6RA&#10;0s5Y6ir5vt9lD1JwBDIwOMJKHpHlpr69KfdHjyxSmriSfYz+USnWPY7AufNIadK6MEJMx9ApD/oD&#10;OlTrorhX2lFEilmcO2RdNtjC5xDF9pCuTyYBB5bi6bQ4syoJ3g9WQ0ymaiLzg5KdCXlKLjvcW893&#10;SUOqXwnz5DrgnHtJTxOsQfEKIT7DmDSUCaxw7Rqn8787ZsmRM9e2VmPeBN4uqYvTtW7jvijg9N/y&#10;JsXecLq0q+WD6m8AAAD//wMAUEsDBBQABgAIAAAAIQA4/SH/1gAAAJQBAAALAAAAX3JlbHMvLnJl&#10;bHOkkMFqwzAMhu+DvYPRfXGawxijTi+j0GvpHsDYimMaW0Yy2fr2M4PBMnrbUb/Q94l/f/hMi1qR&#10;JVI2sOt6UJgd+ZiDgffL8ekFlFSbvV0oo4EbChzGx4f9GRdb25HMsYhqlCwG5lrLq9biZkxWOiqY&#10;22YiTra2kYMu1l1tQD30/bPm3wwYN0x18gb45AdQl1tp5j/sFB2T0FQ7R0nTNEV3j6o9feQzro1i&#10;OWA14Fm+Q8a1a8+Bvu/d/dMb2JY5uiPbhG/ktn4cqGU/er3pcvwCAAD//wMAUEsDBBQABgAIAAAA&#10;IQDy/cWGDgIAAP4DAAAOAAAAZHJzL2Uyb0RvYy54bWysk9uO2yAQhu8r9R0Q943tKNmDFWe1zTZV&#10;pe1B2vYBMMYxKmboQGKnT9+BeLPR9q6qLxB44Gfmm5/V3dgbdlDoNdiKF7OcM2UlNNruKv7j+/bd&#10;DWc+CNsIA1ZV/Kg8v1u/fbMaXKnm0IFpFDISsb4cXMW7EFyZZV52qhd+Bk5ZCraAvQi0xF3WoBhI&#10;vTfZPM+vsgGwcQhSeU9/H05Bvk76batk+Nq2XgVmKk65hTRiGus4ZuuVKHcoXKfllIb4hyx6oS1d&#10;epZ6EEGwPeq/pHotETy0YSahz6BttVSpBqqmyF9V89QJp1ItBMe7Myb//2Tll8OT+4YsjO9hpAam&#10;Irx7BPnTMwubTtidukeEoVOioYuLiCwbnC+noxG1L30UqYfP0FCTxT5AEhpb7CMVqpOROjXgeIau&#10;xsBkvHJ+ndPHmaRYscgXV/PUlkyUz8cd+vBRQc/ipOJIXU3y4vDoQ0xHlM9b4m0ejG622pi0wF29&#10;McgOghywTV+q4NU2Y9lQ8dvlfJmULcTzyRy9DuRQo/uK38REJ89EHB9sk7YEoc1pTpkYO/GJSE5w&#10;wliPTDcTvIirhuZIwBBOhqQHRJMO8DdnA5mx4v7XXqDizHyyBP22WCyie9NisbwmQgwvI/VlRFhJ&#10;UhUPnJ2mm5Acn3C4e2rOVidsL5lMKZPJEs3pQUQXX67Trpdnu/4DAAD//wMAUEsDBBQABgAIAAAA&#10;IQDuTW1v3wAAAAsBAAAPAAAAZHJzL2Rvd25yZXYueG1sTI/LTsMwEEX3SPyDNUjsqN1WLWkap6qo&#10;2LBAoiDB0o0ncUT8kO2m4e8Z2MDyzhzdOVPtJjuwEWPqvZMwnwlg6Bqve9dJeHt9vCuApaycVoN3&#10;KOELE+zq66tKldpf3AuOx9wxKnGpVBJMzqHkPDUGrUozH9DRrvXRqkwxdlxHdaFyO/CFEGtuVe/o&#10;glEBHww2n8ezlfBuTa8P8fmj1cN4eGr3qzDFIOXtzbTfAss45T8YfvRJHWpyOvmz04kNlOfinlAJ&#10;S1GsgRGx/J2cJKwWmwJ4XfH/P9TfAAAA//8DAFBLAQItABQABgAIAAAAIQC2gziS/gAAAOEBAAAT&#10;AAAAAAAAAAAAAAAAAAAAAABbQ29udGVudF9UeXBlc10ueG1sUEsBAi0AFAAGAAgAAAAhADj9If/W&#10;AAAAlAEAAAsAAAAAAAAAAAAAAAAALwEAAF9yZWxzLy5yZWxzUEsBAi0AFAAGAAgAAAAhAPL9xYYO&#10;AgAA/gMAAA4AAAAAAAAAAAAAAAAALgIAAGRycy9lMm9Eb2MueG1sUEsBAi0AFAAGAAgAAAAhAO5N&#10;bW/fAAAACwEAAA8AAAAAAAAAAAAAAAAAaAQAAGRycy9kb3ducmV2LnhtbFBLBQYAAAAABAAEAPMA&#10;AAB0BQAAAAA=&#10;" stroked="f">
                 <v:textbox style="mso-fit-shape-to-text:t">
                   <w:txbxContent>
                     <w:p>
@@ -171,8 +403,24 @@
                           <w:sz w:val="18"/>
                           <w:szCs w:val="18"/>
                         </w:rPr>
+                        <w:t xml:space="preserve"> skalierter</w:t>
+                      </w:r>
+                      <w:r>
+                        <w:rPr>
+                          <w:sz w:val="18"/>
+                          <w:szCs w:val="18"/>
+                        </w:rPr>
                         <w:t xml:space="preserve"> </w:t>
                       </w:r>
+                    </w:p>
+                    <w:p>
+                      <w:pPr>
+                        <w:spacing w:after="0" w:line="240" w:lineRule="auto"/>
+                        <w:rPr>
+                          <w:sz w:val="18"/>
+                          <w:szCs w:val="18"/>
+                        </w:rPr>
+                      </w:pPr>
                       <w:r>
                         <w:rPr>
                           <w:sz w:val="18"/>
@@ -236,11 +484,197 @@
       <w:r>
         <w:rPr>
           <w:noProof/>
+          <w:highlight w:val="cyan"/>
         </w:rPr>
         <mc:AlternateContent>
           <mc:Choice Requires="wps">
             <w:drawing>
-              <wp:anchor distT="45720" distB="45720" distL="114300" distR="114300" simplePos="0" relativeHeight="251671935" behindDoc="0" locked="0" layoutInCell="1" allowOverlap="1" wp14:anchorId="1BD58E9C" wp14:editId="22D824B7">
+              <wp:anchor distT="45720" distB="45720" distL="114300" distR="114300" simplePos="0" relativeHeight="251660799" behindDoc="0" locked="0" layoutInCell="1" allowOverlap="1" wp14:anchorId="3805D621" wp14:editId="0B94FEA7">
+                <wp:simplePos x="0" y="0"/>
+                <wp:positionH relativeFrom="column">
+                  <wp:posOffset>704215</wp:posOffset>
+                </wp:positionH>
+                <wp:positionV relativeFrom="paragraph">
+                  <wp:posOffset>1232958</wp:posOffset>
+                </wp:positionV>
+                <wp:extent cx="928370" cy="579755"/>
+                <wp:effectExtent l="95250" t="171450" r="24130" b="163195"/>
+                <wp:wrapSquare wrapText="bothSides"/>
+                <wp:docPr id="206670581" name="Textfeld 2"/>
+                <wp:cNvGraphicFramePr>
+                  <a:graphicFrameLocks xmlns:a="http://schemas.openxmlformats.org/drawingml/2006/main"/>
+                </wp:cNvGraphicFramePr>
+                <a:graphic xmlns:a="http://schemas.openxmlformats.org/drawingml/2006/main">
+                  <a:graphicData uri="http://schemas.microsoft.com/office/word/2010/wordprocessingShape">
+                    <wps:wsp>
+                      <wps:cNvSpPr txBox="1">
+                        <a:spLocks noChangeArrowheads="1"/>
+                      </wps:cNvSpPr>
+                      <wps:spPr bwMode="auto">
+                        <a:xfrm rot="20196072">
+                          <a:off x="0" y="0"/>
+                          <a:ext cx="928370" cy="579755"/>
+                        </a:xfrm>
+                        <a:prstGeom prst="rect">
+                          <a:avLst/>
+                        </a:prstGeom>
+                        <a:solidFill>
+                          <a:srgbClr val="FFFFFF"/>
+                        </a:solidFill>
+                        <a:ln w="9525">
+                          <a:noFill/>
+                          <a:miter lim="800000"/>
+                          <a:headEnd/>
+                          <a:tailEnd/>
+                        </a:ln>
+                      </wps:spPr>
+                      <wps:txbx>
+                        <w:txbxContent>
+                          <w:p>
+                            <w:pPr>
+                              <w:spacing w:after="0" w:line="240" w:lineRule="auto"/>
+                              <w:rPr>
+                                <w:sz w:val="18"/>
+                                <w:szCs w:val="18"/>
+                                <w:highlight w:val="cyan"/>
+                              </w:rPr>
+                            </w:pPr>
+                            <w:r>
+                              <w:rPr>
+                                <w:sz w:val="18"/>
+                                <w:szCs w:val="18"/>
+                                <w:highlight w:val="cyan"/>
+                              </w:rPr>
+                              <w:t>skalierte</w:t>
+                            </w:r>
+                          </w:p>
+                          <w:p>
+                            <w:pPr>
+                              <w:spacing w:after="0" w:line="240" w:lineRule="auto"/>
+                              <w:rPr>
+                                <w:sz w:val="18"/>
+                                <w:szCs w:val="18"/>
+                                <w:highlight w:val="cyan"/>
+                              </w:rPr>
+                            </w:pPr>
+                            <w:r>
+                              <w:rPr>
+                                <w:sz w:val="18"/>
+                                <w:szCs w:val="18"/>
+                                <w:highlight w:val="cyan"/>
+                              </w:rPr>
+                              <w:t>Trainingsdaten</w:t>
+                            </w:r>
+                          </w:p>
+                          <w:p>
+                            <w:pPr>
+                              <w:spacing w:after="0" w:line="240" w:lineRule="auto"/>
+                              <w:rPr>
+                                <w:sz w:val="18"/>
+                                <w:szCs w:val="18"/>
+                              </w:rPr>
+                            </w:pPr>
+                            <w:r>
+                              <w:rPr>
+                                <w:sz w:val="18"/>
+                                <w:szCs w:val="18"/>
+                                <w:highlight w:val="cyan"/>
+                              </w:rPr>
+                              <w:t>[Größe, Breite]</w:t>
+                            </w:r>
+                          </w:p>
+                        </w:txbxContent>
+                      </wps:txbx>
+                      <wps:bodyPr rot="0" vert="horz" wrap="square" lIns="91440" tIns="45720" rIns="91440" bIns="45720" anchor="t" anchorCtr="0">
+                        <a:noAutofit/>
+                      </wps:bodyPr>
+                    </wps:wsp>
+                  </a:graphicData>
+                </a:graphic>
+                <wp14:sizeRelH relativeFrom="margin">
+                  <wp14:pctWidth>0</wp14:pctWidth>
+                </wp14:sizeRelH>
+                <wp14:sizeRelV relativeFrom="margin">
+                  <wp14:pctHeight>0</wp14:pctHeight>
+                </wp14:sizeRelV>
+              </wp:anchor>
+            </w:drawing>
+          </mc:Choice>
+          <mc:Fallback>
+            <w:pict>
+              <v:shape w14:anchorId="3805D621" id="_x0000_s1028" type="#_x0000_t202" style="position:absolute;margin-left:55.45pt;margin-top:97.1pt;width:73.1pt;height:45.65pt;rotation:-1533464fd;z-index:251660799;visibility:visible;mso-wrap-style:square;mso-width-percent:0;mso-height-percent:0;mso-wrap-distance-left:9pt;mso-wrap-distance-top:3.6pt;mso-wrap-distance-right:9pt;mso-wrap-distance-bottom:3.6pt;mso-position-horizontal:absolute;mso-position-horizontal-relative:text;mso-position-vertical:absolute;mso-position-vertical-relative:text;mso-width-percent:0;mso-height-percent:0;mso-width-relative:margin;mso-height-relative:margin;v-text-anchor:top" o:gfxdata="UEsDBBQABgAIAAAAIQC2gziS/gAAAOEBAAATAAAAW0NvbnRlbnRfVHlwZXNdLnhtbJSRQU7DMBBF&#10;90jcwfIWJU67QAgl6YK0S0CoHGBkTxKLZGx5TGhvj5O2G0SRWNoz/78nu9wcxkFMGNg6quQqL6RA&#10;0s5Y6ir5vt9lD1JwBDIwOMJKHpHlpr69KfdHjyxSmriSfYz+USnWPY7AufNIadK6MEJMx9ApD/oD&#10;OlTrorhX2lFEilmcO2RdNtjC5xDF9pCuTyYBB5bi6bQ4syoJ3g9WQ0ymaiLzg5KdCXlKLjvcW893&#10;SUOqXwnz5DrgnHtJTxOsQfEKIT7DmDSUCaxw7Rqn8787ZsmRM9e2VmPeBN4uqYvTtW7jvijg9N/y&#10;JsXecLq0q+WD6m8AAAD//wMAUEsDBBQABgAIAAAAIQA4/SH/1gAAAJQBAAALAAAAX3JlbHMvLnJl&#10;bHOkkMFqwzAMhu+DvYPRfXGawxijTi+j0GvpHsDYimMaW0Yy2fr2M4PBMnrbUb/Q94l/f/hMi1qR&#10;JVI2sOt6UJgd+ZiDgffL8ekFlFSbvV0oo4EbChzGx4f9GRdb25HMsYhqlCwG5lrLq9biZkxWOiqY&#10;22YiTra2kYMu1l1tQD30/bPm3wwYN0x18gb45AdQl1tp5j/sFB2T0FQ7R0nTNEV3j6o9feQzro1i&#10;OWA14Fm+Q8a1a8+Bvu/d/dMb2JY5uiPbhG/ktn4cqGU/er3pcvwCAAD//wMAUEsDBBQABgAIAAAA&#10;IQBN0Gf2GgIAAAsEAAAOAAAAZHJzL2Uyb0RvYy54bWysU9uO2yAQfa/Uf0C8N3bceJNYcVbbbFNV&#10;2l6kbT8AYxyjYoYCiZ1+/Q7YStL2rSoPiGGGMzNnDpv7oVPkJKyToEs6n6WUCM2hlvpQ0u/f9m9W&#10;lDjPdM0UaFHSs3D0fvv61aY3hcigBVULSxBEu6I3JW29N0WSON6KjrkZGKHR2YDtmEfTHpLash7R&#10;O5VkaXqX9GBrY4EL5/D2cXTSbcRvGsH9l6ZxwhNVUqzNx93GvQp7st2w4mCZaSWfymD/UEXHpMak&#10;F6hH5hk5WvkXVCe5BQeNn3HoEmgayUXsAbuZp39089wyI2IvSI4zF5rc/4Pln0/P5qslfngHAw4w&#10;NuHME/AfjmjYtUwfxIO10LeC1Zh4HihLeuOK6Wmg2hUugFT9J6hxyOzoIQINje2IBWQdu1vfpcss&#10;XmPbBJPhPM6XGYjBE46X62z1dokejq58uV7meUzIioAVGDbW+Q8COhIOJbU44gjKTk/Oh9quISHc&#10;gZL1XioVDXuodsqSE0M57OOa0H8LU5r0WEme5RFZQ3gfldJJj3JVsivpKg1rFFDg5r2uY4hnUo1n&#10;rETpiazAz8iUH6qByBopCW8DdxXUZ2Qv8oSd42/CvlqwvyjpUZkldT+PzApK1EeNE1jPF4sg5Wgs&#10;8mWGhr31VLcepjlCldRTMh53Pso/0KHhASfVyEjbtZKpZFRcZHP6HUHSt3aMuv7h7QsAAAD//wMA&#10;UEsDBBQABgAIAAAAIQCz07ux3AAAAAsBAAAPAAAAZHJzL2Rvd25yZXYueG1sTI/BTsMwEETvSPyD&#10;tUhcELUTEWjTOBVCgLi25AOceJtExOsodprw9ywnuM1on2ZnisPqBnHBKfSeNCQbBQKp8banVkP1&#10;+Xa/BRGiIWsGT6jhGwMcyuurwuTWL3TEyym2gkMo5EZDF+OYSxmaDp0JGz8i8e3sJ2ci26mVdjIL&#10;h7tBpko9Smd64g+dGfGlw+brNDsNSL5q5rs6/aiX7H16NUodqdL69mZ93oOIuMY/GH7rc3UouVPt&#10;Z7JBDOwTtWOUxe4hBcFEmj0lIGoW2ywDWRby/4byBwAA//8DAFBLAQItABQABgAIAAAAIQC2gziS&#10;/gAAAOEBAAATAAAAAAAAAAAAAAAAAAAAAABbQ29udGVudF9UeXBlc10ueG1sUEsBAi0AFAAGAAgA&#10;AAAhADj9If/WAAAAlAEAAAsAAAAAAAAAAAAAAAAALwEAAF9yZWxzLy5yZWxzUEsBAi0AFAAGAAgA&#10;AAAhAE3QZ/YaAgAACwQAAA4AAAAAAAAAAAAAAAAALgIAAGRycy9lMm9Eb2MueG1sUEsBAi0AFAAG&#10;AAgAAAAhALPTu7HcAAAACwEAAA8AAAAAAAAAAAAAAAAAdAQAAGRycy9kb3ducmV2LnhtbFBLBQYA&#10;AAAABAAEAPMAAAB9BQAAAAA=&#10;" stroked="f">
+                <v:textbox>
+                  <w:txbxContent>
+                    <w:p>
+                      <w:pPr>
+                        <w:spacing w:after="0" w:line="240" w:lineRule="auto"/>
+                        <w:rPr>
+                          <w:sz w:val="18"/>
+                          <w:szCs w:val="18"/>
+                          <w:highlight w:val="cyan"/>
+                        </w:rPr>
+                      </w:pPr>
+                      <w:r>
+                        <w:rPr>
+                          <w:sz w:val="18"/>
+                          <w:szCs w:val="18"/>
+                          <w:highlight w:val="cyan"/>
+                        </w:rPr>
+                        <w:t>skalierte</w:t>
+                      </w:r>
+                    </w:p>
+                    <w:p>
+                      <w:pPr>
+                        <w:spacing w:after="0" w:line="240" w:lineRule="auto"/>
+                        <w:rPr>
+                          <w:sz w:val="18"/>
+                          <w:szCs w:val="18"/>
+                          <w:highlight w:val="cyan"/>
+                        </w:rPr>
+                      </w:pPr>
+                      <w:r>
+                        <w:rPr>
+                          <w:sz w:val="18"/>
+                          <w:szCs w:val="18"/>
+                          <w:highlight w:val="cyan"/>
+                        </w:rPr>
+                        <w:t>Trainingsdaten</w:t>
+                      </w:r>
+                    </w:p>
+                    <w:p>
+                      <w:pPr>
+                        <w:spacing w:after="0" w:line="240" w:lineRule="auto"/>
+                        <w:rPr>
+                          <w:sz w:val="18"/>
+                          <w:szCs w:val="18"/>
+                        </w:rPr>
+                      </w:pPr>
+                      <w:r>
+                        <w:rPr>
+                          <w:sz w:val="18"/>
+                          <w:szCs w:val="18"/>
+                          <w:highlight w:val="cyan"/>
+                        </w:rPr>
+                        <w:t>[Größe, Breite]</w:t>
+                      </w:r>
+                    </w:p>
+                  </w:txbxContent>
+                </v:textbox>
+                <w10:wrap type="square"/>
+              </v:shape>
+            </w:pict>
+          </mc:Fallback>
+        </mc:AlternateContent>
+      </w:r>
+      <w:r>
+        <w:rPr>
+          <w:noProof/>
+          <w:highlight w:val="cyan"/>
+        </w:rPr>
+        <mc:AlternateContent>
+          <mc:Choice Requires="wps">
+            <w:drawing>
+              <wp:anchor distT="45720" distB="45720" distL="114300" distR="114300" simplePos="0" relativeHeight="251671935" behindDoc="0" locked="0" layoutInCell="1" allowOverlap="1" wp14:anchorId="1BD58E9C" wp14:editId="5F169CE8">
                 <wp:simplePos x="0" y="0"/>
                 <wp:positionH relativeFrom="column">
                   <wp:posOffset>2948293</wp:posOffset>
@@ -332,11 +766,7 @@
           </mc:Choice>
           <mc:Fallback>
             <w:pict>
-              <v:shapetype w14:anchorId="1BD58E9C" id="_x0000_t202" coordsize="21600,21600" o:spt="202" path="m,l,21600r21600,l21600,xe">
-                <v:stroke joinstyle="miter"/>
-                <v:path gradientshapeok="t" o:connecttype="rect"/>
-              </v:shapetype>
-              <v:shape id="Textfeld 2" o:spid="_x0000_s1026" type="#_x0000_t202" style="position:absolute;margin-left:232.15pt;margin-top:389.4pt;width:86.55pt;height:28.7pt;z-index:251671935;visibility:visible;mso-wrap-style:square;mso-width-percent:0;mso-height-percent:0;mso-wrap-distance-left:9pt;mso-wrap-distance-top:3.6pt;mso-wrap-distance-right:9pt;mso-wrap-distance-bottom:3.6pt;mso-position-horizontal:absolute;mso-position-horizontal-relative:text;mso-position-vertical:absolute;mso-position-vertical-relative:text;mso-width-percent:0;mso-height-percent:0;mso-width-relative:margin;mso-height-relative:margin;v-text-anchor:top" o:gfxdata="UEsDBBQABgAIAAAAIQC2gziS/gAAAOEBAAATAAAAW0NvbnRlbnRfVHlwZXNdLnhtbJSRQU7DMBBF&#10;90jcwfIWJU67QAgl6YK0S0CoHGBkTxKLZGx5TGhvj5O2G0SRWNoz/78nu9wcxkFMGNg6quQqL6RA&#10;0s5Y6ir5vt9lD1JwBDIwOMJKHpHlpr69KfdHjyxSmriSfYz+USnWPY7AufNIadK6MEJMx9ApD/oD&#10;OlTrorhX2lFEilmcO2RdNtjC5xDF9pCuTyYBB5bi6bQ4syoJ3g9WQ0ymaiLzg5KdCXlKLjvcW893&#10;SUOqXwnz5DrgnHtJTxOsQfEKIT7DmDSUCaxw7Rqn8787ZsmRM9e2VmPeBN4uqYvTtW7jvijg9N/y&#10;JsXecLq0q+WD6m8AAAD//wMAUEsDBBQABgAIAAAAIQA4/SH/1gAAAJQBAAALAAAAX3JlbHMvLnJl&#10;bHOkkMFqwzAMhu+DvYPRfXGawxijTi+j0GvpHsDYimMaW0Yy2fr2M4PBMnrbUb/Q94l/f/hMi1qR&#10;JVI2sOt6UJgd+ZiDgffL8ekFlFSbvV0oo4EbChzGx4f9GRdb25HMsYhqlCwG5lrLq9biZkxWOiqY&#10;22YiTra2kYMu1l1tQD30/bPm3wwYN0x18gb45AdQl1tp5j/sFB2T0FQ7R0nTNEV3j6o9feQzro1i&#10;OWA14Fm+Q8a1a8+Bvu/d/dMb2JY5uiPbhG/ktn4cqGU/er3pcvwCAAD//wMAUEsDBBQABgAIAAAA&#10;IQCCJoFvDQIAAPYDAAAOAAAAZHJzL2Uyb0RvYy54bWysU9tu2zAMfR+wfxD0vtjJki4x4hRdugwD&#10;ugvQ7QNkWY6FyaJGKbGzrx8lp2nQvQ3zg0Ca1CF5eLS+HTrDjgq9Blvy6STnTFkJtbb7kv/4vnuz&#10;5MwHYWthwKqSn5Tnt5vXr9a9K9QMWjC1QkYg1he9K3kbgiuyzMtWdcJPwClLwQawE4Fc3Gc1ip7Q&#10;O5PN8vwm6wFrhyCV9/T3fgzyTcJvGiXD16bxKjBTcuotpBPTWcUz26xFsUfhWi3PbYh/6KIT2lLR&#10;C9S9CIIdUP8F1WmJ4KEJEwldBk2jpUoz0DTT/MU0j61wKs1C5Hh3ocn/P1j55fjoviELw3sYaIFp&#10;CO8eQP70zMK2FXav7hChb5WoqfA0Upb1zhfnq5FqX/gIUvWfoaYli0OABDQ02EVWaE5G6LSA04V0&#10;NQQmY8l8tZouF5xJir29mc9XaSuZKJ5uO/Tho4KORaPkSEtN6OL44EPsRhRPKbGYB6PrnTYmObiv&#10;tgbZUZAAdulLA7xIM5b1JV8tZouEbCHeT9rodCCBGt2VfJnHb5RMZOODrVNKENqMNnVi7JmeyMjI&#10;TRiqgRIjTRXUJyIKYRQiPRwyWsDfnPUkwpL7XweBijPzyRLZq+l8HlWbnPni3YwcvI5U1xFhJUGV&#10;PHA2mtuQlB55sHBHS2l04uu5k3OvJK5E4/khRPVe+ynr+blu/gAAAP//AwBQSwMEFAAGAAgAAAAh&#10;AFmkO93fAAAACwEAAA8AAABkcnMvZG93bnJldi54bWxMj0FOwzAQRfdI3MEaJDaIOjTBDiGTCpBA&#10;bFt6ACeeJhGxHcVuk94ed1WWo3n6//1ys5iBnWjyvbMIT6sEGNnG6d62CPufz8ccmA/KajU4Swhn&#10;8rCpbm9KVWg32y2ddqFlMcT6QiF0IYwF577pyCi/ciPZ+Du4yagQz6nlelJzDDcDXyeJ4Eb1NjZ0&#10;aqSPjprf3dEgHL7nh+eXuf4Ke7nNxLvqZe3OiPd3y9srsEBLuMJw0Y/qUEWn2h2t9mxAyESWRhRB&#10;yjxuiIRIZQasRshTsQZelfz/huoPAAD//wMAUEsBAi0AFAAGAAgAAAAhALaDOJL+AAAA4QEAABMA&#10;AAAAAAAAAAAAAAAAAAAAAFtDb250ZW50X1R5cGVzXS54bWxQSwECLQAUAAYACAAAACEAOP0h/9YA&#10;AACUAQAACwAAAAAAAAAAAAAAAAAvAQAAX3JlbHMvLnJlbHNQSwECLQAUAAYACAAAACEAgiaBbw0C&#10;AAD2AwAADgAAAAAAAAAAAAAAAAAuAgAAZHJzL2Uyb0RvYy54bWxQSwECLQAUAAYACAAAACEAWaQ7&#10;3d8AAAALAQAADwAAAAAAAAAAAAAAAABnBAAAZHJzL2Rvd25yZXYueG1sUEsFBgAAAAAEAAQA8wAA&#10;AHMFAAAAAA==&#10;" stroked="f">
+              <v:shape w14:anchorId="1BD58E9C" id="_x0000_s1029" type="#_x0000_t202" style="position:absolute;margin-left:232.15pt;margin-top:389.4pt;width:86.55pt;height:28.7pt;z-index:251671935;visibility:visible;mso-wrap-style:square;mso-width-percent:0;mso-height-percent:0;mso-wrap-distance-left:9pt;mso-wrap-distance-top:3.6pt;mso-wrap-distance-right:9pt;mso-wrap-distance-bottom:3.6pt;mso-position-horizontal:absolute;mso-position-horizontal-relative:text;mso-position-vertical:absolute;mso-position-vertical-relative:text;mso-width-percent:0;mso-height-percent:0;mso-width-relative:margin;mso-height-relative:margin;v-text-anchor:top" o:gfxdata="UEsDBBQABgAIAAAAIQC2gziS/gAAAOEBAAATAAAAW0NvbnRlbnRfVHlwZXNdLnhtbJSRQU7DMBBF&#10;90jcwfIWJU67QAgl6YK0S0CoHGBkTxKLZGx5TGhvj5O2G0SRWNoz/78nu9wcxkFMGNg6quQqL6RA&#10;0s5Y6ir5vt9lD1JwBDIwOMJKHpHlpr69KfdHjyxSmriSfYz+USnWPY7AufNIadK6MEJMx9ApD/oD&#10;OlTrorhX2lFEilmcO2RdNtjC5xDF9pCuTyYBB5bi6bQ4syoJ3g9WQ0ymaiLzg5KdCXlKLjvcW893&#10;SUOqXwnz5DrgnHtJTxOsQfEKIT7DmDSUCaxw7Rqn8787ZsmRM9e2VmPeBN4uqYvTtW7jvijg9N/y&#10;JsXecLq0q+WD6m8AAAD//wMAUEsDBBQABgAIAAAAIQA4/SH/1gAAAJQBAAALAAAAX3JlbHMvLnJl&#10;bHOkkMFqwzAMhu+DvYPRfXGawxijTi+j0GvpHsDYimMaW0Yy2fr2M4PBMnrbUb/Q94l/f/hMi1qR&#10;JVI2sOt6UJgd+ZiDgffL8ekFlFSbvV0oo4EbChzGx4f9GRdb25HMsYhqlCwG5lrLq9biZkxWOiqY&#10;22YiTra2kYMu1l1tQD30/bPm3wwYN0x18gb45AdQl1tp5j/sFB2T0FQ7R0nTNEV3j6o9feQzro1i&#10;OWA14Fm+Q8a1a8+Bvu/d/dMb2JY5uiPbhG/ktn4cqGU/er3pcvwCAAD//wMAUEsDBBQABgAIAAAA&#10;IQBOmAVLEQIAAP0DAAAOAAAAZHJzL2Uyb0RvYy54bWysU9tu2zAMfR+wfxD0vtjJki4x4hRdugwD&#10;ugvQ7QNkWY6FyaJGKbGzrx8lp2nQvQ3zgyCa5CF5eLS+HTrDjgq9Blvy6STnTFkJtbb7kv/4vnuz&#10;5MwHYWthwKqSn5Tnt5vXr9a9K9QMWjC1QkYg1he9K3kbgiuyzMtWdcJPwClLzgawE4FM3Gc1ip7Q&#10;O5PN8vwm6wFrhyCV9/T3fnTyTcJvGiXD16bxKjBTcuotpBPTWcUz26xFsUfhWi3PbYh/6KIT2lLR&#10;C9S9CIIdUP8F1WmJ4KEJEwldBk2jpUoz0DTT/MU0j61wKs1C5Hh3ocn/P1j55fjoviELw3sYaIFp&#10;CO8eQP70zMK2FXav7hChb5WoqfA0Upb1zhfn1Ei1L3wEqfrPUNOSxSFAAhoa7CIrNCcjdFrA6UK6&#10;GgKTsWS+Wk2XC84k+d7ezOertJVMFE/ZDn34qKBj8VJypKUmdHF88CF2I4qnkFjMg9H1ThuTDNxX&#10;W4PsKEgAu/SlAV6EGcv6kq8Ws0VCthDzkzY6HUigRnclX+bxGyUT2fhg6xQShDbjnTox9kxPZGTk&#10;JgzVwHRN08XcyFYF9Yn4Qhj1SO+HLi3gb8560mLJ/a+DQMWZ+WSJ89V0Po/iTcZ88W5GBl57qmuP&#10;sJKgSh44G6/bkAQf6bBwR7tpdKLtuZNzy6SxxOb5PUQRX9sp6vnVbv4AAAD//wMAUEsDBBQABgAI&#10;AAAAIQBZpDvd3wAAAAsBAAAPAAAAZHJzL2Rvd25yZXYueG1sTI9BTsMwEEX3SNzBGiQ2iDo0wQ4h&#10;kwqQQGxbegAnniYRsR3FbpPeHndVlqN5+v/9crOYgZ1o8r2zCE+rBBjZxunetgj7n8/HHJgPymo1&#10;OEsIZ/KwqW5vSlVoN9stnXahZTHE+kIhdCGMBee+6cgov3Ij2fg7uMmoEM+p5XpScww3A18nieBG&#10;9TY2dGqkj46a393RIBy+54fnl7n+Cnu5zcS76mXtzoj3d8vbK7BAS7jCcNGP6lBFp9odrfZsQMhE&#10;lkYUQco8boiESGUGrEbIU7EGXpX8/4bqDwAA//8DAFBLAQItABQABgAIAAAAIQC2gziS/gAAAOEB&#10;AAATAAAAAAAAAAAAAAAAAAAAAABbQ29udGVudF9UeXBlc10ueG1sUEsBAi0AFAAGAAgAAAAhADj9&#10;If/WAAAAlAEAAAsAAAAAAAAAAAAAAAAALwEAAF9yZWxzLy5yZWxzUEsBAi0AFAAGAAgAAAAhAE6Y&#10;BUsRAgAA/QMAAA4AAAAAAAAAAAAAAAAALgIAAGRycy9lMm9Eb2MueG1sUEsBAi0AFAAGAAgAAAAh&#10;AFmkO93fAAAACwEAAA8AAAAAAAAAAAAAAAAAawQAAGRycy9kb3ducmV2LnhtbFBLBQYAAAAABAAE&#10;APMAAAB3BQAAAAA=&#10;" stroked="f">
                 <v:textbox>
                   <w:txbxContent>
                     <w:p>
@@ -382,188 +812,7 @@
       <w:r>
         <w:rPr>
           <w:noProof/>
-        </w:rPr>
-        <mc:AlternateContent>
-          <mc:Choice Requires="wps">
-            <w:drawing>
-              <wp:anchor distT="45720" distB="45720" distL="114300" distR="114300" simplePos="0" relativeHeight="251673087" behindDoc="0" locked="0" layoutInCell="1" allowOverlap="1" wp14:anchorId="51B9881A" wp14:editId="5DA693E8">
-                <wp:simplePos x="0" y="0"/>
-                <wp:positionH relativeFrom="column">
-                  <wp:posOffset>973018</wp:posOffset>
-                </wp:positionH>
-                <wp:positionV relativeFrom="paragraph">
-                  <wp:posOffset>5378754</wp:posOffset>
-                </wp:positionV>
-                <wp:extent cx="927735" cy="398145"/>
-                <wp:effectExtent l="57150" t="190500" r="43815" b="173355"/>
-                <wp:wrapSquare wrapText="bothSides"/>
-                <wp:docPr id="1451912645" name="Textfeld 2"/>
-                <wp:cNvGraphicFramePr>
-                  <a:graphicFrameLocks xmlns:a="http://schemas.openxmlformats.org/drawingml/2006/main"/>
-                </wp:cNvGraphicFramePr>
-                <a:graphic xmlns:a="http://schemas.openxmlformats.org/drawingml/2006/main">
-                  <a:graphicData uri="http://schemas.microsoft.com/office/word/2010/wordprocessingShape">
-                    <wps:wsp>
-                      <wps:cNvSpPr txBox="1">
-                        <a:spLocks noChangeArrowheads="1"/>
-                      </wps:cNvSpPr>
-                      <wps:spPr bwMode="auto">
-                        <a:xfrm rot="20142098">
-                          <a:off x="0" y="0"/>
-                          <a:ext cx="927735" cy="398145"/>
-                        </a:xfrm>
-                        <a:prstGeom prst="rect">
-                          <a:avLst/>
-                        </a:prstGeom>
-                        <a:solidFill>
-                          <a:srgbClr val="FFFFFF"/>
-                        </a:solidFill>
-                        <a:ln w="9525">
-                          <a:noFill/>
-                          <a:miter lim="800000"/>
-                          <a:headEnd/>
-                          <a:tailEnd/>
-                        </a:ln>
-                      </wps:spPr>
-                      <wps:txbx>
-                        <w:txbxContent>
-                          <w:p>
-                            <w:pPr>
-                              <w:spacing w:after="0" w:line="240" w:lineRule="auto"/>
-                              <w:rPr>
-                                <w:sz w:val="18"/>
-                                <w:szCs w:val="18"/>
-                              </w:rPr>
-                            </w:pPr>
-                            <w:r>
-                              <w:rPr>
-                                <w:sz w:val="18"/>
-                                <w:szCs w:val="18"/>
-                                <w:highlight w:val="yellow"/>
-                              </w:rPr>
-                              <w:t xml:space="preserve">1 </w:t>
-                            </w:r>
-                            <w:r>
-                              <w:rPr>
-                                <w:sz w:val="18"/>
-                                <w:szCs w:val="18"/>
-                                <w:highlight w:val="yellow"/>
-                              </w:rPr>
-                              <w:t>Testda</w:t>
-                            </w:r>
-                            <w:r>
-                              <w:rPr>
-                                <w:sz w:val="18"/>
-                                <w:szCs w:val="18"/>
-                                <w:highlight w:val="yellow"/>
-                              </w:rPr>
-                              <w:t>tensatz</w:t>
-                            </w:r>
-                          </w:p>
-                          <w:p>
-                            <w:pPr>
-                              <w:spacing w:after="0" w:line="240" w:lineRule="auto"/>
-                              <w:rPr>
-                                <w:sz w:val="18"/>
-                                <w:szCs w:val="18"/>
-                              </w:rPr>
-                            </w:pPr>
-                            <w:r>
-                              <w:rPr>
-                                <w:sz w:val="18"/>
-                                <w:szCs w:val="18"/>
-                                <w:highlight w:val="yellow"/>
-                              </w:rPr>
-                              <w:t>[Größe, Breite]</w:t>
-                            </w:r>
-                          </w:p>
-                        </w:txbxContent>
-                      </wps:txbx>
-                      <wps:bodyPr rot="0" vert="horz" wrap="square" lIns="91440" tIns="45720" rIns="91440" bIns="45720" anchor="t" anchorCtr="0">
-                        <a:noAutofit/>
-                      </wps:bodyPr>
-                    </wps:wsp>
-                  </a:graphicData>
-                </a:graphic>
-                <wp14:sizeRelH relativeFrom="margin">
-                  <wp14:pctWidth>0</wp14:pctWidth>
-                </wp14:sizeRelH>
-                <wp14:sizeRelV relativeFrom="margin">
-                  <wp14:pctHeight>0</wp14:pctHeight>
-                </wp14:sizeRelV>
-              </wp:anchor>
-            </w:drawing>
-          </mc:Choice>
-          <mc:Fallback>
-            <w:pict>
-              <v:shapetype w14:anchorId="51B9881A" id="_x0000_t202" coordsize="21600,21600" o:spt="202" path="m,l,21600r21600,l21600,xe">
-                <v:stroke joinstyle="miter"/>
-                <v:path gradientshapeok="t" o:connecttype="rect"/>
-              </v:shapetype>
-              <v:shape id="_x0000_s1028" type="#_x0000_t202" style="position:absolute;margin-left:76.6pt;margin-top:423.5pt;width:73.05pt;height:31.35pt;rotation:-1592418fd;z-index:251673087;visibility:visible;mso-wrap-style:square;mso-width-percent:0;mso-height-percent:0;mso-wrap-distance-left:9pt;mso-wrap-distance-top:3.6pt;mso-wrap-distance-right:9pt;mso-wrap-distance-bottom:3.6pt;mso-position-horizontal:absolute;mso-position-horizontal-relative:text;mso-position-vertical:absolute;mso-position-vertical-relative:text;mso-width-percent:0;mso-height-percent:0;mso-width-relative:margin;mso-height-relative:margin;v-text-anchor:top" o:gfxdata="UEsDBBQABgAIAAAAIQC2gziS/gAAAOEBAAATAAAAW0NvbnRlbnRfVHlwZXNdLnhtbJSRQU7DMBBF&#10;90jcwfIWJU67QAgl6YK0S0CoHGBkTxKLZGx5TGhvj5O2G0SRWNoz/78nu9wcxkFMGNg6quQqL6RA&#10;0s5Y6ir5vt9lD1JwBDIwOMJKHpHlpr69KfdHjyxSmriSfYz+USnWPY7AufNIadK6MEJMx9ApD/oD&#10;OlTrorhX2lFEilmcO2RdNtjC5xDF9pCuTyYBB5bi6bQ4syoJ3g9WQ0ymaiLzg5KdCXlKLjvcW893&#10;SUOqXwnz5DrgnHtJTxOsQfEKIT7DmDSUCaxw7Rqn8787ZsmRM9e2VmPeBN4uqYvTtW7jvijg9N/y&#10;JsXecLq0q+WD6m8AAAD//wMAUEsDBBQABgAIAAAAIQA4/SH/1gAAAJQBAAALAAAAX3JlbHMvLnJl&#10;bHOkkMFqwzAMhu+DvYPRfXGawxijTi+j0GvpHsDYimMaW0Yy2fr2M4PBMnrbUb/Q94l/f/hMi1qR&#10;JVI2sOt6UJgd+ZiDgffL8ekFlFSbvV0oo4EbChzGx4f9GRdb25HMsYhqlCwG5lrLq9biZkxWOiqY&#10;22YiTra2kYMu1l1tQD30/bPm3wwYN0x18gb45AdQl1tp5j/sFB2T0FQ7R0nTNEV3j6o9feQzro1i&#10;OWA14Fm+Q8a1a8+Bvu/d/dMb2JY5uiPbhG/ktn4cqGU/er3pcvwCAAD//wMAUEsDBBQABgAIAAAA&#10;IQCA0MdLGgIAAAsEAAAOAAAAZHJzL2Uyb0RvYy54bWysU9uO2yAQfa/Uf0C8N3a8SZNYcVbbbFNV&#10;2l6kbT8AA45RMUOBxE6/fgdiJWn7VpUHxDDDmZkzh/X90GlylM4rMBWdTnJKpOEglNlX9Pu33Zsl&#10;JT4wI5gGIyt6kp7eb16/Wve2lAW0oIV0BEGML3tb0TYEW2aZ563smJ+AlQadDbiOBTTdPhOO9Yje&#10;6azI87dZD05YB1x6j7ePZyfdJPymkTx8aRovA9EVxdpC2l3a67hnmzUr947ZVvGxDPYPVXRMGUx6&#10;gXpkgZGDU39BdYo78NCECYcug6ZRXKYesJtp/kc3zy2zMvWC5Hh7ocn/P1j++fhsvzoShncw4ABT&#10;E94+Af/hiYFty8xePjgHfSuZwMTTSFnWW1+OTyPVvvQRpO4/gcAhs0OABDQ0riMOkHXsblbkq2W6&#10;xrYJJsN5nC4zkEMgHC9XxWJxN6eEo+tutZzO5ikhKyNWZNg6Hz5I6Eg8VNThiBMoOz75EGu7hsRw&#10;D1qJndI6GW5fb7UjR4Zy2KU1ov8Wpg3psZJ5MU/IBuL7pJROBZSrVl1Fl3lcZwFFbt4bkUICU/p8&#10;xkq0GcmK/JyZCkM9ECWQkvg2cleDOCF7iSfkBH8T9tWC+0VJj8qsqP95YE5Soj8anMBqOptFKSdj&#10;Nl8UaLhbT33rYYYjVEUDJefjNiT5RzoMPOCkGpVou1YyloyKS2yOvyNK+tZOUdc/vHkBAAD//wMA&#10;UEsDBBQABgAIAAAAIQCeiEty4gAAAAsBAAAPAAAAZHJzL2Rvd25yZXYueG1sTI/LTsMwEEX3SPyD&#10;NUhsEHVIC61DnArxWLUSUBBi6cYmjrDHUewm4e87rGB5NUd3zi3Xk3dsMH1sA0q4mmXADNZBt9hI&#10;eH97ulwBi0mhVi6gkfBjIqyr05NSFTqM+GqGXWoYlWAslASbUldwHmtrvIqz0Bmk21fovUoU+4br&#10;Xo1U7h3Ps+yGe9UifbCqM/fW1N+7g5fw+PD8+RFiZ4ULw2K82G5epu1GyvOz6e4WWDJT+oPhV5/U&#10;oSKnfTigjsxRvp7nhEpYLZY0iohciDmwvQSRiSXwquT/N1RHAAAA//8DAFBLAQItABQABgAIAAAA&#10;IQC2gziS/gAAAOEBAAATAAAAAAAAAAAAAAAAAAAAAABbQ29udGVudF9UeXBlc10ueG1sUEsBAi0A&#10;FAAGAAgAAAAhADj9If/WAAAAlAEAAAsAAAAAAAAAAAAAAAAALwEAAF9yZWxzLy5yZWxzUEsBAi0A&#10;FAAGAAgAAAAhAIDQx0saAgAACwQAAA4AAAAAAAAAAAAAAAAALgIAAGRycy9lMm9Eb2MueG1sUEsB&#10;Ai0AFAAGAAgAAAAhAJ6IS3LiAAAACwEAAA8AAAAAAAAAAAAAAAAAdAQAAGRycy9kb3ducmV2Lnht&#10;bFBLBQYAAAAABAAEAPMAAACDBQAAAAA=&#10;" stroked="f">
-                <v:textbox>
-                  <w:txbxContent>
-                    <w:p>
-                      <w:pPr>
-                        <w:spacing w:after="0" w:line="240" w:lineRule="auto"/>
-                        <w:rPr>
-                          <w:sz w:val="18"/>
-                          <w:szCs w:val="18"/>
-                        </w:rPr>
-                      </w:pPr>
-                      <w:r>
-                        <w:rPr>
-                          <w:sz w:val="18"/>
-                          <w:szCs w:val="18"/>
-                          <w:highlight w:val="yellow"/>
-                        </w:rPr>
-                        <w:t xml:space="preserve">1 </w:t>
-                      </w:r>
-                      <w:r>
-                        <w:rPr>
-                          <w:sz w:val="18"/>
-                          <w:szCs w:val="18"/>
-                          <w:highlight w:val="yellow"/>
-                        </w:rPr>
-                        <w:t>Testda</w:t>
-                      </w:r>
-                      <w:r>
-                        <w:rPr>
-                          <w:sz w:val="18"/>
-                          <w:szCs w:val="18"/>
-                          <w:highlight w:val="yellow"/>
-                        </w:rPr>
-                        <w:t>tensatz</w:t>
-                      </w:r>
-                    </w:p>
-                    <w:p>
-                      <w:pPr>
-                        <w:spacing w:after="0" w:line="240" w:lineRule="auto"/>
-                        <w:rPr>
-                          <w:sz w:val="18"/>
-                          <w:szCs w:val="18"/>
-                        </w:rPr>
-                      </w:pPr>
-                      <w:r>
-                        <w:rPr>
-                          <w:sz w:val="18"/>
-                          <w:szCs w:val="18"/>
-                          <w:highlight w:val="yellow"/>
-                        </w:rPr>
-                        <w:t>[Größe, Breite]</w:t>
-                      </w:r>
-                    </w:p>
-                  </w:txbxContent>
-                </v:textbox>
-                <w10:wrap type="square"/>
-              </v:shape>
-            </w:pict>
-          </mc:Fallback>
-        </mc:AlternateContent>
-      </w:r>
-      <w:r>
-        <w:rPr>
-          <w:noProof/>
+          <w:highlight w:val="cyan"/>
         </w:rPr>
         <mc:AlternateContent>
           <mc:Choice Requires="wps">
@@ -662,7 +911,7 @@
           </mc:Choice>
           <mc:Fallback>
             <w:pict>
-              <v:shape w14:anchorId="31828A49" id="_x0000_s1028" type="#_x0000_t202" style="position:absolute;margin-left:81.55pt;margin-top:349.35pt;width:88.3pt;height:33.35pt;rotation:1976855fd;z-index:251671039;visibility:visible;mso-wrap-style:square;mso-width-percent:0;mso-height-percent:0;mso-wrap-distance-left:9pt;mso-wrap-distance-top:3.6pt;mso-wrap-distance-right:9pt;mso-wrap-distance-bottom:3.6pt;mso-position-horizontal:absolute;mso-position-horizontal-relative:text;mso-position-vertical:absolute;mso-position-vertical-relative:text;mso-width-percent:0;mso-height-percent:0;mso-width-relative:margin;mso-height-relative:margin;v-text-anchor:top" o:gfxdata="UEsDBBQABgAIAAAAIQC2gziS/gAAAOEBAAATAAAAW0NvbnRlbnRfVHlwZXNdLnhtbJSRQU7DMBBF&#10;90jcwfIWJU67QAgl6YK0S0CoHGBkTxKLZGx5TGhvj5O2G0SRWNoz/78nu9wcxkFMGNg6quQqL6RA&#10;0s5Y6ir5vt9lD1JwBDIwOMJKHpHlpr69KfdHjyxSmriSfYz+USnWPY7AufNIadK6MEJMx9ApD/oD&#10;OlTrorhX2lFEilmcO2RdNtjC5xDF9pCuTyYBB5bi6bQ4syoJ3g9WQ0ymaiLzg5KdCXlKLjvcW893&#10;SUOqXwnz5DrgnHtJTxOsQfEKIT7DmDSUCaxw7Rqn8787ZsmRM9e2VmPeBN4uqYvTtW7jvijg9N/y&#10;JsXecLq0q+WD6m8AAAD//wMAUEsDBBQABgAIAAAAIQA4/SH/1gAAAJQBAAALAAAAX3JlbHMvLnJl&#10;bHOkkMFqwzAMhu+DvYPRfXGawxijTi+j0GvpHsDYimMaW0Yy2fr2M4PBMnrbUb/Q94l/f/hMi1qR&#10;JVI2sOt6UJgd+ZiDgffL8ekFlFSbvV0oo4EbChzGx4f9GRdb25HMsYhqlCwG5lrLq9biZkxWOiqY&#10;22YiTra2kYMu1l1tQD30/bPm3wwYN0x18gb45AdQl1tp5j/sFB2T0FQ7R0nTNEV3j6o9feQzro1i&#10;OWA14Fm+Q8a1a8+Bvu/d/dMb2JY5uiPbhG/ktn4cqGU/er3pcvwCAAD//wMAUEsDBBQABgAIAAAA&#10;IQDhUpiNGQIAAAsEAAAOAAAAZHJzL2Uyb0RvYy54bWysU9uO0zAQfUfiHyy/01xIlzZqulq6FCEt&#10;F2nhAxzHaSwcj7HdJuXrGTtRW+ANkQfLkxkfnzlzvLkfe0VOwjoJuqLZIqVEaA6N1IeKfvu6f7Wi&#10;xHmmG6ZAi4qehaP325cvNoMpRQ4dqEZYgiDalYOpaOe9KZPE8U70zC3ACI3JFmzPPIb2kDSWDYje&#10;qyRP07tkANsYC1w4h38fpyTdRvy2Fdx/blsnPFEVRW4+rjaudViT7YaVB8tMJ/lMg/0Di55JjZde&#10;oB6ZZ+Ro5V9QveQWHLR+waFPoG0lF7EH7CZL/+jmuWNGxF5QHGcuMrn/B8s/nZ7NF0v8+BZGHGBs&#10;wpkn4N8d0bDrmD6IB2th6ARr8OIsSJYMxpXz0SC1K10AqYeP0OCQ2dFDBBpb2xMLqHq2Steru2X8&#10;i10TvAvHcb6MQIye8EAgy7MiwxTHXJG/XhbLeCErA1ZQ2Fjn3wvoSdhU1OKIIyo7PTkfuF1LQrkD&#10;JZu9VCoG9lDvlCUnhnbYx29G/61MaTJUdL3MJ74awvnolF56tKuSfUVXafgmAwVt3ukmlngm1bRH&#10;JkrPYgV9JqX8WI9ENhXNw9mgXQ3NGdWLOmHn+Jqwrw7sT0oGdGZF3Y8js4IS9UHjBNZZUQQrx6BY&#10;vskxsLeZ+jbDNEeoinpKpu3OR/sHOTQ84KRaGWW7Mpkpo+OimvPrCJa+jWPV9Q1vfwEAAP//AwBQ&#10;SwMEFAAGAAgAAAAhAJZMryDgAAAACwEAAA8AAABkcnMvZG93bnJldi54bWxMj8FOg0AQhu8mvsNm&#10;TLzZBakUkKVpTIx66IFq9LrACER2FtktpW/veNLb/Jkv/3yTbxcziBkn11tSEK4CEEi1bXpqFby9&#10;Pt4kIJzX1OjBEio4o4NtcXmR66yxJypxPvhWcAm5TCvovB8zKV3dodFuZUck3n3ayWjPcWplM+kT&#10;l5tB3gZBLI3uiS90esSHDuuvw9Eo2IXv5uM7tS9lUj49z/tkWZ+rUqnrq2V3D8Lj4v9g+NVndSjY&#10;qbJHapwYOMdRyKiCOE02IJiIopSHSsEmvluDLHL5/4fiBwAA//8DAFBLAQItABQABgAIAAAAIQC2&#10;gziS/gAAAOEBAAATAAAAAAAAAAAAAAAAAAAAAABbQ29udGVudF9UeXBlc10ueG1sUEsBAi0AFAAG&#10;AAgAAAAhADj9If/WAAAAlAEAAAsAAAAAAAAAAAAAAAAALwEAAF9yZWxzLy5yZWxzUEsBAi0AFAAG&#10;AAgAAAAhAOFSmI0ZAgAACwQAAA4AAAAAAAAAAAAAAAAALgIAAGRycy9lMm9Eb2MueG1sUEsBAi0A&#10;FAAGAAgAAAAhAJZMryDgAAAACwEAAA8AAAAAAAAAAAAAAAAAcwQAAGRycy9kb3ducmV2LnhtbFBL&#10;BQYAAAAABAAEAPMAAACABQAAAAA=&#10;" stroked="f">
+              <v:shape w14:anchorId="31828A49" id="_x0000_s1030" type="#_x0000_t202" style="position:absolute;margin-left:81.55pt;margin-top:349.35pt;width:88.3pt;height:33.35pt;rotation:1976855fd;z-index:251671039;visibility:visible;mso-wrap-style:square;mso-width-percent:0;mso-height-percent:0;mso-wrap-distance-left:9pt;mso-wrap-distance-top:3.6pt;mso-wrap-distance-right:9pt;mso-wrap-distance-bottom:3.6pt;mso-position-horizontal:absolute;mso-position-horizontal-relative:text;mso-position-vertical:absolute;mso-position-vertical-relative:text;mso-width-percent:0;mso-height-percent:0;mso-width-relative:margin;mso-height-relative:margin;v-text-anchor:top" o:gfxdata="UEsDBBQABgAIAAAAIQC2gziS/gAAAOEBAAATAAAAW0NvbnRlbnRfVHlwZXNdLnhtbJSRQU7DMBBF&#10;90jcwfIWJU67QAgl6YK0S0CoHGBkTxKLZGx5TGhvj5O2G0SRWNoz/78nu9wcxkFMGNg6quQqL6RA&#10;0s5Y6ir5vt9lD1JwBDIwOMJKHpHlpr69KfdHjyxSmriSfYz+USnWPY7AufNIadK6MEJMx9ApD/oD&#10;OlTrorhX2lFEilmcO2RdNtjC5xDF9pCuTyYBB5bi6bQ4syoJ3g9WQ0ymaiLzg5KdCXlKLjvcW893&#10;SUOqXwnz5DrgnHtJTxOsQfEKIT7DmDSUCaxw7Rqn8787ZsmRM9e2VmPeBN4uqYvTtW7jvijg9N/y&#10;JsXecLq0q+WD6m8AAAD//wMAUEsDBBQABgAIAAAAIQA4/SH/1gAAAJQBAAALAAAAX3JlbHMvLnJl&#10;bHOkkMFqwzAMhu+DvYPRfXGawxijTi+j0GvpHsDYimMaW0Yy2fr2M4PBMnrbUb/Q94l/f/hMi1qR&#10;JVI2sOt6UJgd+ZiDgffL8ekFlFSbvV0oo4EbChzGx4f9GRdb25HMsYhqlCwG5lrLq9biZkxWOiqY&#10;22YiTra2kYMu1l1tQD30/bPm3wwYN0x18gb45AdQl1tp5j/sFB2T0FQ7R0nTNEV3j6o9feQzro1i&#10;OWA14Fm+Q8a1a8+Bvu/d/dMb2JY5uiPbhG/ktn4cqGU/er3pcvwCAAD//wMAUEsDBBQABgAIAAAA&#10;IQDO6GzVGQIAAAsEAAAOAAAAZHJzL2Uyb0RvYy54bWysU9uO0zAQfUfiHyy/01xIlzZqulq6FCEt&#10;F2nhAxzHaSwcj7HdJuXrGTtRW+ANkQfLkxkfnzlzvLkfe0VOwjoJuqLZIqVEaA6N1IeKfvu6f7Wi&#10;xHmmG6ZAi4qehaP325cvNoMpRQ4dqEZYgiDalYOpaOe9KZPE8U70zC3ACI3JFmzPPIb2kDSWDYje&#10;qyRP07tkANsYC1w4h38fpyTdRvy2Fdx/blsnPFEVRW4+rjaudViT7YaVB8tMJ/lMg/0Di55JjZde&#10;oB6ZZ+Ro5V9QveQWHLR+waFPoG0lF7EH7CZL/+jmuWNGxF5QHGcuMrn/B8s/nZ7NF0v8+BZGHGBs&#10;wpkn4N8d0bDrmD6IB2th6ARr8OIsSJYMxpXz0SC1K10AqYeP0OCQ2dFDBBpb2xMLqHq2Steru2X8&#10;i10TvAvHcb6MQIye8EAgy7MiwxTHXJG/XhbLeCErA1ZQ2Fjn3wvoSdhU1OKIIyo7PTkfuF1LQrkD&#10;JZu9VCoG9lDvlCUnhnbYx29G/61MaTJUdL3MJ74awvnolF56tKuSfUVXafgmAwVt3ukmlngm1bRH&#10;JkrPYgV9JqX8WI9ENthdOBu0q6E5o3pRJ+wcXxP21YH9ScmAzqyo+3FkVlCiPmicwDorimDlGBTL&#10;NzkG9jZT32aY5ghVUU/JtN35aP8gh4YHnFQro2xXJjNldFxUc34dwdK3cay6vuHtLwAAAP//AwBQ&#10;SwMEFAAGAAgAAAAhAJZMryDgAAAACwEAAA8AAABkcnMvZG93bnJldi54bWxMj8FOg0AQhu8mvsNm&#10;TLzZBakUkKVpTIx66IFq9LrACER2FtktpW/veNLb/Jkv/3yTbxcziBkn11tSEK4CEEi1bXpqFby9&#10;Pt4kIJzX1OjBEio4o4NtcXmR66yxJypxPvhWcAm5TCvovB8zKV3dodFuZUck3n3ayWjPcWplM+kT&#10;l5tB3gZBLI3uiS90esSHDuuvw9Eo2IXv5uM7tS9lUj49z/tkWZ+rUqnrq2V3D8Lj4v9g+NVndSjY&#10;qbJHapwYOMdRyKiCOE02IJiIopSHSsEmvluDLHL5/4fiBwAA//8DAFBLAQItABQABgAIAAAAIQC2&#10;gziS/gAAAOEBAAATAAAAAAAAAAAAAAAAAAAAAABbQ29udGVudF9UeXBlc10ueG1sUEsBAi0AFAAG&#10;AAgAAAAhADj9If/WAAAAlAEAAAsAAAAAAAAAAAAAAAAALwEAAF9yZWxzLy5yZWxzUEsBAi0AFAAG&#10;AAgAAAAhAM7obNUZAgAACwQAAA4AAAAAAAAAAAAAAAAALgIAAGRycy9lMm9Eb2MueG1sUEsBAi0A&#10;FAAGAAgAAAAhAJZMryDgAAAACwEAAA8AAAAAAAAAAAAAAAAAcwQAAGRycy9kb3ducmV2LnhtbFBL&#10;BQYAAAAABAAEAPMAAACABQAAAAA=&#10;" stroked="f">
                 <v:textbox>
                   <w:txbxContent>
                     <w:p>
@@ -710,6 +959,7 @@
       <w:r>
         <w:rPr>
           <w:noProof/>
+          <w:highlight w:val="cyan"/>
         </w:rPr>
         <mc:AlternateContent>
           <mc:Choice Requires="wps">
@@ -808,7 +1058,7 @@
           </mc:Choice>
           <mc:Fallback>
             <w:pict>
-              <v:shape w14:anchorId="6AA44E17" id="_x0000_s1029" type="#_x0000_t202" style="position:absolute;margin-left:210.95pt;margin-top:78.85pt;width:86.7pt;height:31.35pt;z-index:251661823;visibility:visible;mso-wrap-style:square;mso-width-percent:0;mso-height-percent:0;mso-wrap-distance-left:9pt;mso-wrap-distance-top:3.6pt;mso-wrap-distance-right:9pt;mso-wrap-distance-bottom:3.6pt;mso-position-horizontal:absolute;mso-position-horizontal-relative:text;mso-position-vertical:absolute;mso-position-vertical-relative:text;mso-width-percent:0;mso-height-percent:0;mso-width-relative:margin;mso-height-relative:margin;v-text-anchor:top" o:gfxdata="UEsDBBQABgAIAAAAIQC2gziS/gAAAOEBAAATAAAAW0NvbnRlbnRfVHlwZXNdLnhtbJSRQU7DMBBF&#10;90jcwfIWJU67QAgl6YK0S0CoHGBkTxKLZGx5TGhvj5O2G0SRWNoz/78nu9wcxkFMGNg6quQqL6RA&#10;0s5Y6ir5vt9lD1JwBDIwOMJKHpHlpr69KfdHjyxSmriSfYz+USnWPY7AufNIadK6MEJMx9ApD/oD&#10;OlTrorhX2lFEilmcO2RdNtjC5xDF9pCuTyYBB5bi6bQ4syoJ3g9WQ0ymaiLzg5KdCXlKLjvcW893&#10;SUOqXwnz5DrgnHtJTxOsQfEKIT7DmDSUCaxw7Rqn8787ZsmRM9e2VmPeBN4uqYvTtW7jvijg9N/y&#10;JsXecLq0q+WD6m8AAAD//wMAUEsDBBQABgAIAAAAIQA4/SH/1gAAAJQBAAALAAAAX3JlbHMvLnJl&#10;bHOkkMFqwzAMhu+DvYPRfXGawxijTi+j0GvpHsDYimMaW0Yy2fr2M4PBMnrbUb/Q94l/f/hMi1qR&#10;JVI2sOt6UJgd+ZiDgffL8ekFlFSbvV0oo4EbChzGx4f9GRdb25HMsYhqlCwG5lrLq9biZkxWOiqY&#10;22YiTra2kYMu1l1tQD30/bPm3wwYN0x18gb45AdQl1tp5j/sFB2T0FQ7R0nTNEV3j6o9feQzro1i&#10;OWA14Fm+Q8a1a8+Bvu/d/dMb2JY5uiPbhG/ktn4cqGU/er3pcvwCAAD//wMAUEsDBBQABgAIAAAA&#10;IQBcL+6QDwIAAP0DAAAOAAAAZHJzL2Uyb0RvYy54bWysU9uO0zAQfUfiHyy/0zSlhTZqulq6FCEt&#10;F2nhA1zHaSwcjxm7TcrX79jJdgu8IfJgeTIzZ2bOHK9v+tawk0KvwZY8n0w5U1ZCpe2h5N+/7V4t&#10;OfNB2EoYsKrkZ+X5zebli3XnCjWDBkylkBGI9UXnSt6E4Ios87JRrfATcMqSswZsRSATD1mFoiP0&#10;1mSz6fRN1gFWDkEq7+nv3eDkm4Rf10qGL3XtVWCm5NRbSCemcx/PbLMWxQGFa7Qc2xD/0EUrtKWi&#10;F6g7EQQ7ov4LqtUSwUMdJhLaDOpaS5VmoGny6R/TPDTCqTQLkePdhSb//2Dl59OD+4os9O+gpwWm&#10;Iby7B/nDMwvbRtiDukWErlGiosJ5pCzrnC/G1Ei1L3wE2XefoKIli2OABNTX2EZWaE5G6LSA84V0&#10;1QcmY8mcBl+RS5Lv9WqZzxephCiesh368EFBy+Kl5EhLTejidO9D7EYUTyGxmAejq502Jhl42G8N&#10;spMgAezSN6L/FmYs60q+WswWCdlCzE/aaHUggRrdlnw5jd8gmcjGe1ulkCC0Ge7UibEjPZGRgZvQ&#10;73umK5ou5ka29lCdiS+EQY/0fujSAP7irCMtltz/PApUnJmPljhf5fN5FG8y5ou3MzLw2rO/9ggr&#10;CarkgbPhug1J8JEOC7e0m1on2p47GVsmjSU2x/cQRXxtp6jnV7t5BAAA//8DAFBLAwQUAAYACAAA&#10;ACEAXT9Eit8AAAALAQAADwAAAGRycy9kb3ducmV2LnhtbEyP0U6DQBBF3038h82Y+GLsUoQiyNKo&#10;icbX1n7AwE6ByM4Sdlvo37s+2cfJPbn3TLldzCDONLnesoL1KgJB3Fjdc6vg8P3x+AzCeWSNg2VS&#10;cCEH2+r2psRC25l3dN77VoQSdgUq6LwfCyld05FBt7IjcciOdjLowzm1Uk84h3IzyDiKNtJgz2Gh&#10;w5HeO2p+9iej4Pg1P6T5XH/6Q7ZLNm/YZ7W9KHV/t7y+gPC0+H8Y/vSDOlTBqbYn1k4MCpJ4nQc0&#10;BGmWgQhEmqdPIGoFcRwlIKtSXv9Q/QIAAP//AwBQSwECLQAUAAYACAAAACEAtoM4kv4AAADhAQAA&#10;EwAAAAAAAAAAAAAAAAAAAAAAW0NvbnRlbnRfVHlwZXNdLnhtbFBLAQItABQABgAIAAAAIQA4/SH/&#10;1gAAAJQBAAALAAAAAAAAAAAAAAAAAC8BAABfcmVscy8ucmVsc1BLAQItABQABgAIAAAAIQBcL+6Q&#10;DwIAAP0DAAAOAAAAAAAAAAAAAAAAAC4CAABkcnMvZTJvRG9jLnhtbFBLAQItABQABgAIAAAAIQBd&#10;P0SK3wAAAAsBAAAPAAAAAAAAAAAAAAAAAGkEAABkcnMvZG93bnJldi54bWxQSwUGAAAAAAQABADz&#10;AAAAdQUAAAAA&#10;" stroked="f">
+              <v:shape w14:anchorId="6AA44E17" id="_x0000_s1031" type="#_x0000_t202" style="position:absolute;margin-left:210.95pt;margin-top:78.85pt;width:86.7pt;height:31.35pt;z-index:251661823;visibility:visible;mso-wrap-style:square;mso-width-percent:0;mso-height-percent:0;mso-wrap-distance-left:9pt;mso-wrap-distance-top:3.6pt;mso-wrap-distance-right:9pt;mso-wrap-distance-bottom:3.6pt;mso-position-horizontal:absolute;mso-position-horizontal-relative:text;mso-position-vertical:absolute;mso-position-vertical-relative:text;mso-width-percent:0;mso-height-percent:0;mso-width-relative:margin;mso-height-relative:margin;v-text-anchor:top" o:gfxdata="UEsDBBQABgAIAAAAIQC2gziS/gAAAOEBAAATAAAAW0NvbnRlbnRfVHlwZXNdLnhtbJSRQU7DMBBF&#10;90jcwfIWJU67QAgl6YK0S0CoHGBkTxKLZGx5TGhvj5O2G0SRWNoz/78nu9wcxkFMGNg6quQqL6RA&#10;0s5Y6ir5vt9lD1JwBDIwOMJKHpHlpr69KfdHjyxSmriSfYz+USnWPY7AufNIadK6MEJMx9ApD/oD&#10;OlTrorhX2lFEilmcO2RdNtjC5xDF9pCuTyYBB5bi6bQ4syoJ3g9WQ0ymaiLzg5KdCXlKLjvcW893&#10;SUOqXwnz5DrgnHtJTxOsQfEKIT7DmDSUCaxw7Rqn8787ZsmRM9e2VmPeBN4uqYvTtW7jvijg9N/y&#10;JsXecLq0q+WD6m8AAAD//wMAUEsDBBQABgAIAAAAIQA4/SH/1gAAAJQBAAALAAAAX3JlbHMvLnJl&#10;bHOkkMFqwzAMhu+DvYPRfXGawxijTi+j0GvpHsDYimMaW0Yy2fr2M4PBMnrbUb/Q94l/f/hMi1qR&#10;JVI2sOt6UJgd+ZiDgffL8ekFlFSbvV0oo4EbChzGx4f9GRdb25HMsYhqlCwG5lrLq9biZkxWOiqY&#10;22YiTra2kYMu1l1tQD30/bPm3wwYN0x18gb45AdQl1tp5j/sFB2T0FQ7R0nTNEV3j6o9feQzro1i&#10;OWA14Fm+Q8a1a8+Bvu/d/dMb2JY5uiPbhG/ktn4cqGU/er3pcvwCAAD//wMAUEsDBBQABgAIAAAA&#10;IQBzlRrIDwIAAP0DAAAOAAAAZHJzL2Uyb0RvYy54bWysU9uO0zAQfUfiHyy/0zSlhTZqulq6FCEt&#10;F2nhA1zHaSwcjxm7TcrX79jJdgu8IfJgzWTGZ2bOHK9v+tawk0KvwZY8n0w5U1ZCpe2h5N+/7V4t&#10;OfNB2EoYsKrkZ+X5zebli3XnCjWDBkylkBGI9UXnSt6E4Ios87JRrfATcMpSsAZsRSAXD1mFoiP0&#10;1mSz6fRN1gFWDkEq7+nv3RDkm4Rf10qGL3XtVWCm5NRbSCemcx/PbLMWxQGFa7Qc2xD/0EUrtKWi&#10;F6g7EQQ7ov4LqtUSwUMdJhLaDOpaS5VmoGny6R/TPDTCqTQLkePdhSb//2Dl59OD+4os9O+gpwWm&#10;Iby7B/nDMwvbRtiDukWErlGiosJ5pCzrnC/Gq5FqX/gIsu8+QUVLFscACaivsY2s0JyM0GkB5wvp&#10;qg9MxpI5Db6ikKTY69Uyny9SCVE83XbowwcFLYtGyZGWmtDF6d6H2I0onlJiMQ9GVzttTHLwsN8a&#10;ZCdBAtilb0T/Lc1Y1pV8tZgtErKFeD9po9WBBGp0W/LlNH6DZCIb722VUoLQZrCpE2NHeiIjAzeh&#10;3/dMVyVPg0W29lCdiS+EQY/0fshoAH9x1pEWS+5/HgUqzsxHS5yv8vk8ijc588XbGTl4HdlfR4SV&#10;BFXywNlgbkMSfKTDwi3tptaJtudOxpZJY4nN8T1EEV/7Kev51W4eAQAA//8DAFBLAwQUAAYACAAA&#10;ACEAXT9Eit8AAAALAQAADwAAAGRycy9kb3ducmV2LnhtbEyP0U6DQBBF3038h82Y+GLsUoQiyNKo&#10;icbX1n7AwE6ByM4Sdlvo37s+2cfJPbn3TLldzCDONLnesoL1KgJB3Fjdc6vg8P3x+AzCeWSNg2VS&#10;cCEH2+r2psRC25l3dN77VoQSdgUq6LwfCyld05FBt7IjcciOdjLowzm1Uk84h3IzyDiKNtJgz2Gh&#10;w5HeO2p+9iej4Pg1P6T5XH/6Q7ZLNm/YZ7W9KHV/t7y+gPC0+H8Y/vSDOlTBqbYn1k4MCpJ4nQc0&#10;BGmWgQhEmqdPIGoFcRwlIKtSXv9Q/QIAAP//AwBQSwECLQAUAAYACAAAACEAtoM4kv4AAADhAQAA&#10;EwAAAAAAAAAAAAAAAAAAAAAAW0NvbnRlbnRfVHlwZXNdLnhtbFBLAQItABQABgAIAAAAIQA4/SH/&#10;1gAAAJQBAAALAAAAAAAAAAAAAAAAAC8BAABfcmVscy8ucmVsc1BLAQItABQABgAIAAAAIQBzlRrI&#10;DwIAAP0DAAAOAAAAAAAAAAAAAAAAAC4CAABkcnMvZTJvRG9jLnhtbFBLAQItABQABgAIAAAAIQBd&#10;P0SK3wAAAAsBAAAPAAAAAAAAAAAAAAAAAGkEAABkcnMvZG93bnJldi54bWxQSwUGAAAAAAQABADz&#10;AAAAdQUAAAAA&#10;" stroked="f">
                 <v:textbox>
                   <w:txbxContent>
                     <w:p>
@@ -856,11 +1106,12 @@
       <w:r>
         <w:rPr>
           <w:noProof/>
+          <w:highlight w:val="cyan"/>
         </w:rPr>
         <mc:AlternateContent>
           <mc:Choice Requires="wps">
             <w:drawing>
-              <wp:anchor distT="45720" distB="45720" distL="114300" distR="114300" simplePos="0" relativeHeight="251659775" behindDoc="0" locked="0" layoutInCell="1" allowOverlap="1" wp14:anchorId="364B6518" wp14:editId="1A9BCF88">
+              <wp:anchor distT="45720" distB="45720" distL="114300" distR="114300" simplePos="0" relativeHeight="251659775" behindDoc="0" locked="0" layoutInCell="1" allowOverlap="1" wp14:anchorId="364B6518" wp14:editId="35EEA5B8">
                 <wp:simplePos x="0" y="0"/>
                 <wp:positionH relativeFrom="margin">
                   <wp:posOffset>806338</wp:posOffset>
@@ -959,7 +1210,7 @@
           </mc:Choice>
           <mc:Fallback>
             <w:pict>
-              <v:shape w14:anchorId="364B6518" id="_x0000_s1030" type="#_x0000_t202" style="position:absolute;margin-left:63.5pt;margin-top:35.5pt;width:88.65pt;height:30.25pt;rotation:2101176fd;z-index:251659775;visibility:visible;mso-wrap-style:square;mso-width-percent:0;mso-height-percent:0;mso-wrap-distance-left:9pt;mso-wrap-distance-top:3.6pt;mso-wrap-distance-right:9pt;mso-wrap-distance-bottom:3.6pt;mso-position-horizontal:absolute;mso-position-horizontal-relative:margin;mso-position-vertical:absolute;mso-position-vertical-relative:text;mso-width-percent:0;mso-height-percent:0;mso-width-relative:margin;mso-height-relative:margin;v-text-anchor:top" o:gfxdata="UEsDBBQABgAIAAAAIQC2gziS/gAAAOEBAAATAAAAW0NvbnRlbnRfVHlwZXNdLnhtbJSRQU7DMBBF&#10;90jcwfIWJU67QAgl6YK0S0CoHGBkTxKLZGx5TGhvj5O2G0SRWNoz/78nu9wcxkFMGNg6quQqL6RA&#10;0s5Y6ir5vt9lD1JwBDIwOMJKHpHlpr69KfdHjyxSmriSfYz+USnWPY7AufNIadK6MEJMx9ApD/oD&#10;OlTrorhX2lFEilmcO2RdNtjC5xDF9pCuTyYBB5bi6bQ4syoJ3g9WQ0ymaiLzg5KdCXlKLjvcW893&#10;SUOqXwnz5DrgnHtJTxOsQfEKIT7DmDSUCaxw7Rqn8787ZsmRM9e2VmPeBN4uqYvTtW7jvijg9N/y&#10;JsXecLq0q+WD6m8AAAD//wMAUEsDBBQABgAIAAAAIQA4/SH/1gAAAJQBAAALAAAAX3JlbHMvLnJl&#10;bHOkkMFqwzAMhu+DvYPRfXGawxijTi+j0GvpHsDYimMaW0Yy2fr2M4PBMnrbUb/Q94l/f/hMi1qR&#10;JVI2sOt6UJgd+ZiDgffL8ekFlFSbvV0oo4EbChzGx4f9GRdb25HMsYhqlCwG5lrLq9biZkxWOiqY&#10;22YiTra2kYMu1l1tQD30/bPm3wwYN0x18gb45AdQl1tp5j/sFB2T0FQ7R0nTNEV3j6o9feQzro1i&#10;OWA14Fm+Q8a1a8+Bvu/d/dMb2JY5uiPbhG/ktn4cqGU/er3pcvwCAAD//wMAUEsDBBQABgAIAAAA&#10;IQA4KSnxHAIAAAsEAAAOAAAAZHJzL2Uyb0RvYy54bWysU9uO2yAQfa/Uf0C8N4699m5ixVlts01V&#10;aXuRdvsBGOMYFTMUSOz06zsQK0m7b1V5QAwznJk5c1jdj70iB2GdBF3RdDanRGgOjdS7in5/2b5b&#10;UOI80w1ToEVFj8LR+/XbN6vBlCKDDlQjLEEQ7crBVLTz3pRJ4ngneuZmYIRGZwu2Zx5Nu0saywZE&#10;71WSzee3yQC2MRa4cA5vH09Ouo74bSu4/9q2TniiKoq1+bjbuNdhT9YrVu4sM53kUxnsH6romdSY&#10;9Az1yDwjeytfQfWSW3DQ+hmHPoG2lVzEHrCbdP5XN88dMyL2guQ4c6bJ/T9Y/uXwbL5Z4sf3MOIA&#10;YxPOPAH/4YiGTcf0TjxYC0MnWIOJ00BZMhhXTk8D1a50AaQePkODQ2Z7DxFobG1PLCDr6TK7uV3k&#10;8Ra7JpgLx3E8j0CMnvBQQJoVi6KghKPvZpGnd0VMyMqAFRg21vmPAnoSDhW1OOKIyg5PzofaLiEh&#10;3IGSzVYqFQ27qzfKkgNDOWzjmtD/CFOaDBVdFlkRkTWE91EpvfQoVyX7ii7mYZ0EFLj5oJsY4plU&#10;pzNWovREVuDnxJQf65HIpqJ5eBu4q6E5InuRJyQFfxP21YH9RcmAyqyo+7lnVlCiPmmcwDLN8yDl&#10;aOTFXYaGvfbU1x6mOUJV1FNyOm58lH+gQ8MDTqqVkbZLJVPJqLjI5vQ7gqSv7Rh1+cPr3wAAAP//&#10;AwBQSwMEFAAGAAgAAAAhADfUDqbfAAAACgEAAA8AAABkcnMvZG93bnJldi54bWxMj0FPhDAQhe8m&#10;/odmTLy5LcsqipSNMdGEg9mIHDx2oVKUTklbWPz3jic9TV7ey5vvFfvVjmzRPgwOJSQbAUxj67oB&#10;ewnN29PVLbAQFXZqdKglfOsA+/L8rFB55074qpc69oxKMORKgolxyjkPrdFWhY2bNJL34bxVkaTv&#10;eefVicrtyLdC3HCrBqQPRk360ej2q56thHoRh09TuWaunl+qu927Fw3PpLy8WB/ugUW9xr8w/OIT&#10;OpTEdHQzdoGNpLcZbYkSsoQuBVKxS4EdyUmTa+Blwf9PKH8AAAD//wMAUEsBAi0AFAAGAAgAAAAh&#10;ALaDOJL+AAAA4QEAABMAAAAAAAAAAAAAAAAAAAAAAFtDb250ZW50X1R5cGVzXS54bWxQSwECLQAU&#10;AAYACAAAACEAOP0h/9YAAACUAQAACwAAAAAAAAAAAAAAAAAvAQAAX3JlbHMvLnJlbHNQSwECLQAU&#10;AAYACAAAACEAOCkp8RwCAAALBAAADgAAAAAAAAAAAAAAAAAuAgAAZHJzL2Uyb0RvYy54bWxQSwEC&#10;LQAUAAYACAAAACEAN9QOpt8AAAAKAQAADwAAAAAAAAAAAAAAAAB2BAAAZHJzL2Rvd25yZXYueG1s&#10;UEsFBgAAAAAEAAQA8wAAAIIFAAAAAA==&#10;" stroked="f">
+              <v:shape w14:anchorId="364B6518" id="_x0000_s1032" type="#_x0000_t202" style="position:absolute;margin-left:63.5pt;margin-top:35.5pt;width:88.65pt;height:30.25pt;rotation:2101176fd;z-index:251659775;visibility:visible;mso-wrap-style:square;mso-width-percent:0;mso-height-percent:0;mso-wrap-distance-left:9pt;mso-wrap-distance-top:3.6pt;mso-wrap-distance-right:9pt;mso-wrap-distance-bottom:3.6pt;mso-position-horizontal:absolute;mso-position-horizontal-relative:margin;mso-position-vertical:absolute;mso-position-vertical-relative:text;mso-width-percent:0;mso-height-percent:0;mso-width-relative:margin;mso-height-relative:margin;v-text-anchor:top" o:gfxdata="UEsDBBQABgAIAAAAIQC2gziS/gAAAOEBAAATAAAAW0NvbnRlbnRfVHlwZXNdLnhtbJSRQU7DMBBF&#10;90jcwfIWJU67QAgl6YK0S0CoHGBkTxKLZGx5TGhvj5O2G0SRWNoz/78nu9wcxkFMGNg6quQqL6RA&#10;0s5Y6ir5vt9lD1JwBDIwOMJKHpHlpr69KfdHjyxSmriSfYz+USnWPY7AufNIadK6MEJMx9ApD/oD&#10;OlTrorhX2lFEilmcO2RdNtjC5xDF9pCuTyYBB5bi6bQ4syoJ3g9WQ0ymaiLzg5KdCXlKLjvcW893&#10;SUOqXwnz5DrgnHtJTxOsQfEKIT7DmDSUCaxw7Rqn8787ZsmRM9e2VmPeBN4uqYvTtW7jvijg9N/y&#10;JsXecLq0q+WD6m8AAAD//wMAUEsDBBQABgAIAAAAIQA4/SH/1gAAAJQBAAALAAAAX3JlbHMvLnJl&#10;bHOkkMFqwzAMhu+DvYPRfXGawxijTi+j0GvpHsDYimMaW0Yy2fr2M4PBMnrbUb/Q94l/f/hMi1qR&#10;JVI2sOt6UJgd+ZiDgffL8ekFlFSbvV0oo4EbChzGx4f9GRdb25HMsYhqlCwG5lrLq9biZkxWOiqY&#10;22YiTra2kYMu1l1tQD30/bPm3wwYN0x18gb45AdQl1tp5j/sFB2T0FQ7R0nTNEV3j6o9feQzro1i&#10;OWA14Fm+Q8a1a8+Bvu/d/dMb2JY5uiPbhG/ktn4cqGU/er3pcvwCAAD//wMAUEsDBBQABgAIAAAA&#10;IQDdQIXGHAIAAAsEAAAOAAAAZHJzL2Uyb0RvYy54bWysU9uO2yAQfa/Uf0C8N469cTax4qy22aaq&#10;tL1I234AxjhGxQwFEjv9+g7YStL2rSoPiGGGMzNnDpuHoVPkJKyToEuazuaUCM2hlvpQ0m9f929W&#10;lDjPdM0UaFHSs3D0Yfv61aY3hcigBVULSxBEu6I3JW29N0WSON6KjrkZGKHR2YDtmEfTHpLash7R&#10;O5Vk8/ky6cHWxgIXzuHt0+ik24jfNIL7z03jhCeqpFibj7uNexX2ZLthxcEy00o+lcH+oYqOSY1J&#10;L1BPzDNytPIvqE5yCw4aP+PQJdA0kovYA3aTzv/o5qVlRsRekBxnLjS5/wfLP51ezBdL/PAWBhxg&#10;bMKZZ+DfHdGwa5k+iEdroW8FqzFxGihLeuOK6Wmg2hUugFT9R6hxyOzoIQINje2IBWQ9XWd3y9Ui&#10;3mLXBHPhOM6XEYjBEx4KSLN8leeUcPTdrRbpfR4TsiJgBYaNdf69gI6EQ0ktjjiistOz86G2a0gI&#10;d6BkvZdKRcMeqp2y5MRQDvu4JvTfwpQmfUnXeZZHZA3hfVRKJz3KVcmupKt5WKOAAjfvdB1DPJNq&#10;PGMlSk9kBX5GpvxQDUTWJV2Gt4G7Cuozshd5QlLwN2FfLdiflPSozJK6H0dmBSXqg8YJrNPFIkg5&#10;Gov8PkPD3nqqWw/THKFK6ikZjzsf5R/o0PCIk2pkpO1ayVQyKi6yOf2OIOlbO0Zd//D2FwAAAP//&#10;AwBQSwMEFAAGAAgAAAAhADfUDqbfAAAACgEAAA8AAABkcnMvZG93bnJldi54bWxMj0FPhDAQhe8m&#10;/odmTLy5LcsqipSNMdGEg9mIHDx2oVKUTklbWPz3jic9TV7ey5vvFfvVjmzRPgwOJSQbAUxj67oB&#10;ewnN29PVLbAQFXZqdKglfOsA+/L8rFB55074qpc69oxKMORKgolxyjkPrdFWhY2bNJL34bxVkaTv&#10;eefVicrtyLdC3HCrBqQPRk360ej2q56thHoRh09TuWaunl+qu927Fw3PpLy8WB/ugUW9xr8w/OIT&#10;OpTEdHQzdoGNpLcZbYkSsoQuBVKxS4EdyUmTa+Blwf9PKH8AAAD//wMAUEsBAi0AFAAGAAgAAAAh&#10;ALaDOJL+AAAA4QEAABMAAAAAAAAAAAAAAAAAAAAAAFtDb250ZW50X1R5cGVzXS54bWxQSwECLQAU&#10;AAYACAAAACEAOP0h/9YAAACUAQAACwAAAAAAAAAAAAAAAAAvAQAAX3JlbHMvLnJlbHNQSwECLQAU&#10;AAYACAAAACEA3UCFxhwCAAALBAAADgAAAAAAAAAAAAAAAAAuAgAAZHJzL2Uyb0RvYy54bWxQSwEC&#10;LQAUAAYACAAAACEAN9QOpt8AAAAKAQAADwAAAAAAAAAAAAAAAAB2BAAAZHJzL2Rvd25yZXYueG1s&#10;UEsFBgAAAAAEAAQA8wAAAIIFAAAAAA==&#10;" stroked="f">
                 <v:textbox>
                   <w:txbxContent>
                     <w:p>
@@ -1012,148 +1263,7 @@
       <w:r>
         <w:rPr>
           <w:noProof/>
-        </w:rPr>
-        <mc:AlternateContent>
-          <mc:Choice Requires="wps">
-            <w:drawing>
-              <wp:anchor distT="45720" distB="45720" distL="114300" distR="114300" simplePos="0" relativeHeight="251660799" behindDoc="0" locked="0" layoutInCell="1" allowOverlap="1" wp14:anchorId="3805D621" wp14:editId="0D9B4E6D">
-                <wp:simplePos x="0" y="0"/>
-                <wp:positionH relativeFrom="column">
-                  <wp:posOffset>704420</wp:posOffset>
-                </wp:positionH>
-                <wp:positionV relativeFrom="paragraph">
-                  <wp:posOffset>1375079</wp:posOffset>
-                </wp:positionV>
-                <wp:extent cx="928370" cy="579755"/>
-                <wp:effectExtent l="95250" t="171450" r="24130" b="163195"/>
-                <wp:wrapSquare wrapText="bothSides"/>
-                <wp:docPr id="206670581" name="Textfeld 2"/>
-                <wp:cNvGraphicFramePr>
-                  <a:graphicFrameLocks xmlns:a="http://schemas.openxmlformats.org/drawingml/2006/main"/>
-                </wp:cNvGraphicFramePr>
-                <a:graphic xmlns:a="http://schemas.openxmlformats.org/drawingml/2006/main">
-                  <a:graphicData uri="http://schemas.microsoft.com/office/word/2010/wordprocessingShape">
-                    <wps:wsp>
-                      <wps:cNvSpPr txBox="1">
-                        <a:spLocks noChangeArrowheads="1"/>
-                      </wps:cNvSpPr>
-                      <wps:spPr bwMode="auto">
-                        <a:xfrm rot="20196072">
-                          <a:off x="0" y="0"/>
-                          <a:ext cx="928370" cy="579755"/>
-                        </a:xfrm>
-                        <a:prstGeom prst="rect">
-                          <a:avLst/>
-                        </a:prstGeom>
-                        <a:solidFill>
-                          <a:srgbClr val="FFFFFF"/>
-                        </a:solidFill>
-                        <a:ln w="9525">
-                          <a:noFill/>
-                          <a:miter lim="800000"/>
-                          <a:headEnd/>
-                          <a:tailEnd/>
-                        </a:ln>
-                      </wps:spPr>
-                      <wps:txbx>
-                        <w:txbxContent>
-                          <w:p>
-                            <w:pPr>
-                              <w:spacing w:after="0" w:line="240" w:lineRule="auto"/>
-                              <w:rPr>
-                                <w:sz w:val="18"/>
-                                <w:szCs w:val="18"/>
-                              </w:rPr>
-                            </w:pPr>
-                            <w:r>
-                              <w:rPr>
-                                <w:sz w:val="18"/>
-                                <w:szCs w:val="18"/>
-                              </w:rPr>
-                              <w:t>Trainingsdaten</w:t>
-                            </w:r>
-                          </w:p>
-                          <w:p>
-                            <w:pPr>
-                              <w:spacing w:after="0" w:line="240" w:lineRule="auto"/>
-                              <w:rPr>
-                                <w:sz w:val="18"/>
-                                <w:szCs w:val="18"/>
-                              </w:rPr>
-                            </w:pPr>
-                            <w:r>
-                              <w:rPr>
-                                <w:sz w:val="18"/>
-                                <w:szCs w:val="18"/>
-                              </w:rPr>
-                              <w:t>[Größe, Breite]</w:t>
-                            </w:r>
-                          </w:p>
-                        </w:txbxContent>
-                      </wps:txbx>
-                      <wps:bodyPr rot="0" vert="horz" wrap="square" lIns="91440" tIns="45720" rIns="91440" bIns="45720" anchor="t" anchorCtr="0">
-                        <a:noAutofit/>
-                      </wps:bodyPr>
-                    </wps:wsp>
-                  </a:graphicData>
-                </a:graphic>
-                <wp14:sizeRelH relativeFrom="margin">
-                  <wp14:pctWidth>0</wp14:pctWidth>
-                </wp14:sizeRelH>
-                <wp14:sizeRelV relativeFrom="margin">
-                  <wp14:pctHeight>0</wp14:pctHeight>
-                </wp14:sizeRelV>
-              </wp:anchor>
-            </w:drawing>
-          </mc:Choice>
-          <mc:Fallback>
-            <w:pict>
-              <v:shape w14:anchorId="3805D621" id="_x0000_s1031" type="#_x0000_t202" style="position:absolute;margin-left:55.45pt;margin-top:108.25pt;width:73.1pt;height:45.65pt;rotation:-1533464fd;z-index:251660799;visibility:visible;mso-wrap-style:square;mso-width-percent:0;mso-height-percent:0;mso-wrap-distance-left:9pt;mso-wrap-distance-top:3.6pt;mso-wrap-distance-right:9pt;mso-wrap-distance-bottom:3.6pt;mso-position-horizontal:absolute;mso-position-horizontal-relative:text;mso-position-vertical:absolute;mso-position-vertical-relative:text;mso-width-percent:0;mso-height-percent:0;mso-width-relative:margin;mso-height-relative:margin;v-text-anchor:top" o:gfxdata="UEsDBBQABgAIAAAAIQC2gziS/gAAAOEBAAATAAAAW0NvbnRlbnRfVHlwZXNdLnhtbJSRQU7DMBBF&#10;90jcwfIWJU67QAgl6YK0S0CoHGBkTxKLZGx5TGhvj5O2G0SRWNoz/78nu9wcxkFMGNg6quQqL6RA&#10;0s5Y6ir5vt9lD1JwBDIwOMJKHpHlpr69KfdHjyxSmriSfYz+USnWPY7AufNIadK6MEJMx9ApD/oD&#10;OlTrorhX2lFEilmcO2RdNtjC5xDF9pCuTyYBB5bi6bQ4syoJ3g9WQ0ymaiLzg5KdCXlKLjvcW893&#10;SUOqXwnz5DrgnHtJTxOsQfEKIT7DmDSUCaxw7Rqn8787ZsmRM9e2VmPeBN4uqYvTtW7jvijg9N/y&#10;JsXecLq0q+WD6m8AAAD//wMAUEsDBBQABgAIAAAAIQA4/SH/1gAAAJQBAAALAAAAX3JlbHMvLnJl&#10;bHOkkMFqwzAMhu+DvYPRfXGawxijTi+j0GvpHsDYimMaW0Yy2fr2M4PBMnrbUb/Q94l/f/hMi1qR&#10;JVI2sOt6UJgd+ZiDgffL8ekFlFSbvV0oo4EbChzGx4f9GRdb25HMsYhqlCwG5lrLq9biZkxWOiqY&#10;22YiTra2kYMu1l1tQD30/bPm3wwYN0x18gb45AdQl1tp5j/sFB2T0FQ7R0nTNEV3j6o9feQzro1i&#10;OWA14Fm+Q8a1a8+Bvu/d/dMb2JY5uiPbhG/ktn4cqGU/er3pcvwCAAD//wMAUEsDBBQABgAIAAAA&#10;IQCw3f1YGQIAAAsEAAAOAAAAZHJzL2Uyb0RvYy54bWysU9uO2yAQfa/Uf0C8N3bceJNYcVbbbFNV&#10;2l6kbT8AYxyjYoYCiZ1+/Q7YStL2rSoPiGGGM3PODJv7oVPkJKyToEs6n6WUCM2hlvpQ0u/f9m9W&#10;lDjPdM0UaFHSs3D0fvv61aY3hcigBVULSxBEu6I3JW29N0WSON6KjrkZGKHR2YDtmEfTHpLash7R&#10;O5VkaXqX9GBrY4EL5/D2cXTSbcRvGsH9l6ZxwhNVUqzNx93GvQp7st2w4mCZaSWfymD/UEXHpMak&#10;F6hH5hk5WvkXVCe5BQeNn3HoEmgayUXkgGzm6R9snltmROSC4jhzkcn9P1j++fRsvlrih3cwYAMj&#10;CWeegP9wRMOuZfogHqyFvhWsxsTzIFnSG1dMT4PUrnABpOo/QY1NZkcPEWhobEcsoOrIbn2XLrN4&#10;jbQJJsN+nC89EIMnHC/X2ertEj0cXflyvczzmJAVASsobKzzHwR0JBxKarHFEZSdnpwPtV1DQrgD&#10;Jeu9VCoa9lDtlCUnhuOwj2tC/y1MadJjJXmWR2QN4X2clE56HFclu5Ku0rDGAQravNd1DPFMqvGM&#10;lSg9iRX0GZXyQzUQWSO78DZoV0F9RvWiTsgcfxPyasH+oqTHySyp+3lkVlCiPmrswHq+WIRRjsYi&#10;X2Zo2FtPdethmiNUST0l43Hn4/gHOTQ8YKcaGWW7VjKVjBMX1Zx+RxjpWztGXf/w9gUAAP//AwBQ&#10;SwMEFAAGAAgAAAAhAO8rsbndAAAACwEAAA8AAABkcnMvZG93bnJldi54bWxMj9FOhDAQRd9N/Idm&#10;THwxbguG3RUpG2PU+Lq7fMAAIxDplLRlwb+3PunjzZzce6Y4rGYUF3J+sKwh2SgQxI1tB+40VOe3&#10;+z0IH5BbHC2Thm/ycCivrwrMW7vwkS6n0IlYwj5HDX0IUy6lb3oy6Dd2Io63T+sMhhhdJ1uHSyw3&#10;o0yV2kqDA8eFHid66an5Os1GA7GtmvmuTj/qJXt3r6jUkSutb2/W5ycQgdbwB8OvflSHMjrVdubW&#10;izHmRD1GVEOabDMQkUizXQKi1vCgdnuQZSH//1D+AAAA//8DAFBLAQItABQABgAIAAAAIQC2gziS&#10;/gAAAOEBAAATAAAAAAAAAAAAAAAAAAAAAABbQ29udGVudF9UeXBlc10ueG1sUEsBAi0AFAAGAAgA&#10;AAAhADj9If/WAAAAlAEAAAsAAAAAAAAAAAAAAAAALwEAAF9yZWxzLy5yZWxzUEsBAi0AFAAGAAgA&#10;AAAhALDd/VgZAgAACwQAAA4AAAAAAAAAAAAAAAAALgIAAGRycy9lMm9Eb2MueG1sUEsBAi0AFAAG&#10;AAgAAAAhAO8rsbndAAAACwEAAA8AAAAAAAAAAAAAAAAAcwQAAGRycy9kb3ducmV2LnhtbFBLBQYA&#10;AAAABAAEAPMAAAB9BQAAAAA=&#10;" stroked="f">
-                <v:textbox>
-                  <w:txbxContent>
-                    <w:p>
-                      <w:pPr>
-                        <w:spacing w:after="0" w:line="240" w:lineRule="auto"/>
-                        <w:rPr>
-                          <w:sz w:val="18"/>
-                          <w:szCs w:val="18"/>
-                        </w:rPr>
-                      </w:pPr>
-                      <w:r>
-                        <w:rPr>
-                          <w:sz w:val="18"/>
-                          <w:szCs w:val="18"/>
-                        </w:rPr>
-                        <w:t>Trainingsdaten</w:t>
-                      </w:r>
-                    </w:p>
-                    <w:p>
-                      <w:pPr>
-                        <w:spacing w:after="0" w:line="240" w:lineRule="auto"/>
-                        <w:rPr>
-                          <w:sz w:val="18"/>
-                          <w:szCs w:val="18"/>
-                        </w:rPr>
-                      </w:pPr>
-                      <w:r>
-                        <w:rPr>
-                          <w:sz w:val="18"/>
-                          <w:szCs w:val="18"/>
-                        </w:rPr>
-                        <w:t>[Größe, Breite]</w:t>
-                      </w:r>
-                    </w:p>
-                  </w:txbxContent>
-                </v:textbox>
-                <w10:wrap type="square"/>
-              </v:shape>
-            </w:pict>
-          </mc:Fallback>
-        </mc:AlternateContent>
-      </w:r>
-      <w:r>
-        <w:rPr>
-          <w:noProof/>
+          <w:highlight w:val="cyan"/>
         </w:rPr>
         <mc:AlternateContent>
           <mc:Choice Requires="wps">
@@ -1224,6 +1334,7 @@
       <w:r>
         <w:rPr>
           <w:noProof/>
+          <w:highlight w:val="cyan"/>
         </w:rPr>
         <mc:AlternateContent>
           <mc:Choice Requires="wps">
@@ -1308,7 +1419,7 @@
           </mc:Choice>
           <mc:Fallback>
             <w:pict>
-              <v:oval w14:anchorId="2F6A5E7E" id="Ellipse 3" o:spid="_x0000_s1032" style="position:absolute;margin-left:155.55pt;margin-top:384.65pt;width:1in;height:1in;z-index:251669504;visibility:visible;mso-wrap-style:square;mso-width-percent:0;mso-height-percent:0;mso-wrap-distance-left:9pt;mso-wrap-distance-top:0;mso-wrap-distance-right:9pt;mso-wrap-distance-bottom:0;mso-position-horizontal:absolute;mso-position-horizontal-relative:text;mso-position-vertical:absolute;mso-position-vertical-relative:text;mso-width-percent:0;mso-height-percent:0;mso-width-relative:margin;mso-height-relative:margin;v-text-anchor:middle" o:gfxdata="UEsDBBQABgAIAAAAIQC2gziS/gAAAOEBAAATAAAAW0NvbnRlbnRfVHlwZXNdLnhtbJSRQU7DMBBF&#10;90jcwfIWJU67QAgl6YK0S0CoHGBkTxKLZGx5TGhvj5O2G0SRWNoz/78nu9wcxkFMGNg6quQqL6RA&#10;0s5Y6ir5vt9lD1JwBDIwOMJKHpHlpr69KfdHjyxSmriSfYz+USnWPY7AufNIadK6MEJMx9ApD/oD&#10;OlTrorhX2lFEilmcO2RdNtjC5xDF9pCuTyYBB5bi6bQ4syoJ3g9WQ0ymaiLzg5KdCXlKLjvcW893&#10;SUOqXwnz5DrgnHtJTxOsQfEKIT7DmDSUCaxw7Rqn8787ZsmRM9e2VmPeBN4uqYvTtW7jvijg9N/y&#10;JsXecLq0q+WD6m8AAAD//wMAUEsDBBQABgAIAAAAIQA4/SH/1gAAAJQBAAALAAAAX3JlbHMvLnJl&#10;bHOkkMFqwzAMhu+DvYPRfXGawxijTi+j0GvpHsDYimMaW0Yy2fr2M4PBMnrbUb/Q94l/f/hMi1qR&#10;JVI2sOt6UJgd+ZiDgffL8ekFlFSbvV0oo4EbChzGx4f9GRdb25HMsYhqlCwG5lrLq9biZkxWOiqY&#10;22YiTra2kYMu1l1tQD30/bPm3wwYN0x18gb45AdQl1tp5j/sFB2T0FQ7R0nTNEV3j6o9feQzro1i&#10;OWA14Fm+Q8a1a8+Bvu/d/dMb2JY5uiPbhG/ktn4cqGU/er3pcvwCAAD//wMAUEsDBBQABgAIAAAA&#10;IQCh3dUecAIAAE8FAAAOAAAAZHJzL2Uyb0RvYy54bWysVE1v2zAMvQ/YfxB0X+0EadcFdYqgRYYB&#10;XRu0HXpWZCkRJomapMTOfv0o2XGCduhh2MWmyMfHD5G6um6NJjvhgwJb0dFZSYmwHGpl1xX98bz4&#10;dElJiMzWTIMVFd2LQK9nHz9cNW4qxrABXQtPkMSGaeMquonRTYsi8I0wLJyBExaNErxhEY9+XdSe&#10;NchudDEuy4uiAV87D1yEgNrbzkhnmV9KweODlEFEoiuKucX89fm7St9idsWma8/cRvE+DfYPWRim&#10;LAYdqG5ZZGTr1Rsqo7iHADKecTAFSKm4yDVgNaPyVTVPG+ZErgWbE9zQpvD/aPn97sktPbahcWEa&#10;UExVtNKb9Mf8SJubtR+aJdpIOCq/jCaTElvK0dTLyFIcnZ0P8asAQ5JQUaG1ciGVw6Zsdxdihz6g&#10;kjqAVvVCaZ0PaQTEjfZkx/DyVutRdtVb8x3qTnd5XmIGHU+emATPOZwwFcfCshT3WiR+bR+FJKrG&#10;UsaZeWDoyOufo546I5OLxNQGpy6dV046Hpx6bHITeQ4Hx/L9aAM6RwQbB0ejLPj3nWWHxx6c1JrE&#10;2K5aLLaiF6mopFlBvV964qHbieD4QuFF3bEQl8zjEuDd4mLHB/xIDU1FoZco2YD//Td9wuNsopWS&#10;BpeqouHXlnlBif5mcWrznOAW5sPk/PMYY/hTy+rUYrfmBvDqR/iEOJ7FhI/6IEoP5gX3f56ioolZ&#10;jrEryqM/HG5it+z4gnAxn2cYbp5j8c4+OZ7IU5/TFD63L8y7flojjvk9HBbwzcR22ORpYb6NIFUe&#10;52Nf+xvArc3z2L8w6Vk4PWfU8R2c/QEAAP//AwBQSwMEFAAGAAgAAAAhAAVKNwffAAAACwEAAA8A&#10;AABkcnMvZG93bnJldi54bWxMj0FOwzAQRfdI3MEaJHbUcUNLE+JUUAlEV4jQA7ixiSPscWS7qbk9&#10;ZkWXM/P05/1mm6whs/JhdMiBLQogCnsnRxw4HD5f7jZAQhQohXGoOPyoANv2+qoRtXRn/FBzFweS&#10;QzDUgoOOcaopDb1WVoSFmxTm25fzVsQ8+oFKL8453Bq6LIo1tWLE/EGLSe206r+7k+WQkt6/iqXp&#10;Zqx26bnYv3t8o5zf3qSnRyBRpfgPw59+Voc2Ox3dCWUghkPJGMsoh4d1VQLJxP1qlTdHDhUrS6Bt&#10;Qy87tL8AAAD//wMAUEsBAi0AFAAGAAgAAAAhALaDOJL+AAAA4QEAABMAAAAAAAAAAAAAAAAAAAAA&#10;AFtDb250ZW50X1R5cGVzXS54bWxQSwECLQAUAAYACAAAACEAOP0h/9YAAACUAQAACwAAAAAAAAAA&#10;AAAAAAAvAQAAX3JlbHMvLnJlbHNQSwECLQAUAAYACAAAACEAod3VHnACAABPBQAADgAAAAAAAAAA&#10;AAAAAAAuAgAAZHJzL2Uyb0RvYy54bWxQSwECLQAUAAYACAAAACEABUo3B98AAAALAQAADwAAAAAA&#10;AAAAAAAAAADKBAAAZHJzL2Rvd25yZXYueG1sUEsFBgAAAAAEAAQA8wAAANYFAAAAAA==&#10;" fillcolor="#d8d8d8 [2732]" strokecolor="black [3200]" strokeweight="1pt">
+              <v:oval w14:anchorId="2F6A5E7E" id="Ellipse 3" o:spid="_x0000_s1033" style="position:absolute;margin-left:155.55pt;margin-top:384.65pt;width:1in;height:1in;z-index:251669504;visibility:visible;mso-wrap-style:square;mso-width-percent:0;mso-height-percent:0;mso-wrap-distance-left:9pt;mso-wrap-distance-top:0;mso-wrap-distance-right:9pt;mso-wrap-distance-bottom:0;mso-position-horizontal:absolute;mso-position-horizontal-relative:text;mso-position-vertical:absolute;mso-position-vertical-relative:text;mso-width-percent:0;mso-height-percent:0;mso-width-relative:margin;mso-height-relative:margin;v-text-anchor:middle" o:gfxdata="UEsDBBQABgAIAAAAIQC2gziS/gAAAOEBAAATAAAAW0NvbnRlbnRfVHlwZXNdLnhtbJSRQU7DMBBF&#10;90jcwfIWJU67QAgl6YK0S0CoHGBkTxKLZGx5TGhvj5O2G0SRWNoz/78nu9wcxkFMGNg6quQqL6RA&#10;0s5Y6ir5vt9lD1JwBDIwOMJKHpHlpr69KfdHjyxSmriSfYz+USnWPY7AufNIadK6MEJMx9ApD/oD&#10;OlTrorhX2lFEilmcO2RdNtjC5xDF9pCuTyYBB5bi6bQ4syoJ3g9WQ0ymaiLzg5KdCXlKLjvcW893&#10;SUOqXwnz5DrgnHtJTxOsQfEKIT7DmDSUCaxw7Rqn8787ZsmRM9e2VmPeBN4uqYvTtW7jvijg9N/y&#10;JsXecLq0q+WD6m8AAAD//wMAUEsDBBQABgAIAAAAIQA4/SH/1gAAAJQBAAALAAAAX3JlbHMvLnJl&#10;bHOkkMFqwzAMhu+DvYPRfXGawxijTi+j0GvpHsDYimMaW0Yy2fr2M4PBMnrbUb/Q94l/f/hMi1qR&#10;JVI2sOt6UJgd+ZiDgffL8ekFlFSbvV0oo4EbChzGx4f9GRdb25HMsYhqlCwG5lrLq9biZkxWOiqY&#10;22YiTra2kYMu1l1tQD30/bPm3wwYN0x18gb45AdQl1tp5j/sFB2T0FQ7R0nTNEV3j6o9feQzro1i&#10;OWA14Fm+Q8a1a8+Bvu/d/dMb2JY5uiPbhG/ktn4cqGU/er3pcvwCAAD//wMAUEsDBBQABgAIAAAA&#10;IQB3vx2TcAIAAE8FAAAOAAAAZHJzL2Uyb0RvYy54bWysVE1v2zAMvQ/YfxB0X+0E6doFdYqgRYYB&#10;XRu0HXpWZCkRJomapMTOfv0o2XGCduhh2MWmyMfHD5G6um6NJjvhgwJb0dFZSYmwHGpl1xX98bz4&#10;dElJiMzWTIMVFd2LQK9nHz9cNW4qxrABXQtPkMSGaeMquonRTYsi8I0wLJyBExaNErxhEY9+XdSe&#10;NchudDEuy89FA752HrgIAbW3nZHOMr+UgscHKYOIRFcUc4v56/N3lb7F7IpN1565jeJ9GuwfsjBM&#10;WQw6UN2yyMjWqzdURnEPAWQ842AKkFJxkWvAakblq2qeNsyJXAs2J7ihTeH/0fL73ZNbemxD48I0&#10;oJiqaKU36Y/5kTY3az80S7SRcFR+GU0mJbaUo6mXkaU4Ojsf4lcBhiShokJr5UIqh03Z7i7EDn1A&#10;JXUAreqF0jof0giIG+3JjuHlrdaj7Kq35jvUne7yvMQMOp48MQmeczhhKo6FZSnutUj82j4KSVSN&#10;pYwz88DQkdc/Rz11RiYXiakNTl06r5x0PDj12OQm8hwOjuX70QZ0jgg2Do5GWfDvO8sOjz04qTWJ&#10;sV21WGxFL1JRSbOCer/0xEO3E8HxhcKLumMhLpnHJcC7xcWOD/iRGpqKQi9RsgH/+2/6hMfZRCsl&#10;DS5VRcOvLfOCEv3N4tTmOcEtzIfJ+cUYY/hTy+rUYrfmBvDqR/iEOJ7FhI/6IEoP5gX3f56ioolZ&#10;jrEryqM/HG5it+z4gnAxn2cYbp5j8c4+OZ7IU5/TFD63L8y7flojjvk9HBbwzcR22ORpYb6NIFUe&#10;52Nf+xvArc3z2L8w6Vk4PWfU8R2c/QEAAP//AwBQSwMEFAAGAAgAAAAhAAVKNwffAAAACwEAAA8A&#10;AABkcnMvZG93bnJldi54bWxMj0FOwzAQRfdI3MEaJHbUcUNLE+JUUAlEV4jQA7ixiSPscWS7qbk9&#10;ZkWXM/P05/1mm6whs/JhdMiBLQogCnsnRxw4HD5f7jZAQhQohXGoOPyoANv2+qoRtXRn/FBzFweS&#10;QzDUgoOOcaopDb1WVoSFmxTm25fzVsQ8+oFKL8453Bq6LIo1tWLE/EGLSe206r+7k+WQkt6/iqXp&#10;Zqx26bnYv3t8o5zf3qSnRyBRpfgPw59+Voc2Ox3dCWUghkPJGMsoh4d1VQLJxP1qlTdHDhUrS6Bt&#10;Qy87tL8AAAD//wMAUEsBAi0AFAAGAAgAAAAhALaDOJL+AAAA4QEAABMAAAAAAAAAAAAAAAAAAAAA&#10;AFtDb250ZW50X1R5cGVzXS54bWxQSwECLQAUAAYACAAAACEAOP0h/9YAAACUAQAACwAAAAAAAAAA&#10;AAAAAAAvAQAAX3JlbHMvLnJlbHNQSwECLQAUAAYACAAAACEAd78dk3ACAABPBQAADgAAAAAAAAAA&#10;AAAAAAAuAgAAZHJzL2Uyb0RvYy54bWxQSwECLQAUAAYACAAAACEABUo3B98AAAALAQAADwAAAAAA&#10;AAAAAAAAAADKBAAAZHJzL2Rvd25yZXYueG1sUEsFBgAAAAAEAAQA8wAAANYFAAAAAA==&#10;" fillcolor="#d8d8d8 [2732]" strokecolor="black [3200]" strokeweight="1pt">
                 <v:stroke joinstyle="miter"/>
                 <v:textbox>
                   <w:txbxContent>
@@ -1333,6 +1444,7 @@
       <w:r>
         <w:rPr>
           <w:noProof/>
+          <w:highlight w:val="cyan"/>
         </w:rPr>
         <mc:AlternateContent>
           <mc:Choice Requires="wps">
@@ -1405,6 +1517,7 @@
       <w:r>
         <w:rPr>
           <w:noProof/>
+          <w:highlight w:val="cyan"/>
         </w:rPr>
         <mc:AlternateContent>
           <mc:Choice Requires="wps">
@@ -1481,6 +1594,7 @@
       <w:r>
         <w:rPr>
           <w:noProof/>
+          <w:highlight w:val="cyan"/>
         </w:rPr>
         <mc:AlternateContent>
           <mc:Choice Requires="wps">
@@ -1589,6 +1703,7 @@
       <w:r>
         <w:rPr>
           <w:noProof/>
+          <w:highlight w:val="cyan"/>
         </w:rPr>
         <mc:AlternateContent>
           <mc:Choice Requires="wps">
@@ -1671,6 +1786,7 @@
       <w:r>
         <w:rPr>
           <w:noProof/>
+          <w:highlight w:val="cyan"/>
         </w:rPr>
         <mc:AlternateContent>
           <mc:Choice Requires="wps">
@@ -1753,6 +1869,7 @@
       <w:r>
         <w:rPr>
           <w:noProof/>
+          <w:highlight w:val="cyan"/>
         </w:rPr>
         <mc:AlternateContent>
           <mc:Choice Requires="wps">
@@ -1874,6 +1991,7 @@
       <w:r>
         <w:rPr>
           <w:noProof/>
+          <w:highlight w:val="cyan"/>
         </w:rPr>
         <mc:AlternateContent>
           <mc:Choice Requires="wps">
@@ -1940,6 +2058,7 @@
       <w:r>
         <w:rPr>
           <w:noProof/>
+          <w:highlight w:val="cyan"/>
         </w:rPr>
         <mc:AlternateContent>
           <mc:Choice Requires="wps">
@@ -2012,6 +2131,7 @@
       <w:r>
         <w:rPr>
           <w:noProof/>
+          <w:highlight w:val="cyan"/>
         </w:rPr>
         <mc:AlternateContent>
           <mc:Choice Requires="wps">
@@ -2084,6 +2204,7 @@
       <w:r>
         <w:rPr>
           <w:noProof/>
+          <w:highlight w:val="cyan"/>
         </w:rPr>
         <mc:AlternateContent>
           <mc:Choice Requires="wps">
@@ -2205,7 +2326,7 @@
 </file>
 
 <file path=word/endnotes.xml><?xml version="1.0" encoding="utf-8"?>
-<w:endnotes xmlns:wpc="http://schemas.microsoft.com/office/word/2010/wordprocessingCanvas" xmlns:cx="http://schemas.microsoft.com/office/drawing/2014/chartex" xmlns:cx1="http://schemas.microsoft.com/office/drawing/2015/9/8/chartex" xmlns:cx2="http://schemas.microsoft.com/office/drawing/2015/10/21/chartex" xmlns:cx3="http://schemas.microsoft.com/office/drawing/2016/5/9/chartex" xmlns:cx4="http://schemas.microsoft.com/office/drawing/2016/5/10/chartex" xmlns:cx5="http://schemas.microsoft.com/office/drawing/2016/5/11/chartex" xmlns:cx6="http://schemas.microsoft.com/office/drawing/2016/5/12/chartex" xmlns:cx7="http://schemas.microsoft.com/office/drawing/2016/5/13/chartex" xmlns:cx8="http://schemas.microsoft.com/office/drawing/2016/5/14/chartex" xmlns:mc="http://schemas.openxmlformats.org/markup-compatibility/2006" xmlns:aink="http://schemas.microsoft.com/office/drawing/2016/ink" xmlns:am3d="http://schemas.microsoft.com/office/drawing/2017/model3d" xmlns:o="urn:schemas-microsoft-com:office:office" xmlns:oel="http://schemas.microsoft.com/office/2019/extlst" xmlns:r="http://schemas.openxmlformats.org/officeDocument/2006/relationships" xmlns:m="http://schemas.openxmlformats.org/officeDocument/2006/math" xmlns:v="urn:schemas-microsoft-com:vml" xmlns:wp14="http://schemas.microsoft.com/office/word/2010/wordprocessingDrawing" xmlns:wp="http://schemas.openxmlformats.org/drawingml/2006/wordprocessingDrawing" xmlns:w10="urn:schemas-microsoft-com:office:word" xmlns:w="http://schemas.openxmlformats.org/wordprocessingml/2006/main" xmlns:w14="http://schemas.microsoft.com/office/word/2010/wordml" xmlns:w15="http://schemas.microsoft.com/office/word/2012/wordml" xmlns:w16cex="http://schemas.microsoft.com/office/word/2018/wordml/cex" xmlns:w16cid="http://schemas.microsoft.com/office/word/2016/wordml/cid" xmlns:w16="http://schemas.microsoft.com/office/word/2018/wordml" xmlns:w16sdtdh="http://schemas.microsoft.com/office/word/2020/wordml/sdtdatahash" xmlns:w16se="http://schemas.microsoft.com/office/word/2015/wordml/symex" xmlns:wpg="http://schemas.microsoft.com/office/word/2010/wordprocessingGroup" xmlns:wpi="http://schemas.microsoft.com/office/word/2010/wordprocessingInk" xmlns:wne="http://schemas.microsoft.com/office/word/2006/wordml" xmlns:wps="http://schemas.microsoft.com/office/word/2010/wordprocessingShape" mc:Ignorable="w14 w15 w16se w16cid w16 w16cex w16sdtdh wp14">
+<w:endnotes xmlns:wpc="http://schemas.microsoft.com/office/word/2010/wordprocessingCanvas" xmlns:cx="http://schemas.microsoft.com/office/drawing/2014/chartex" xmlns:cx1="http://schemas.microsoft.com/office/drawing/2015/9/8/chartex" xmlns:cx2="http://schemas.microsoft.com/office/drawing/2015/10/21/chartex" xmlns:cx3="http://schemas.microsoft.com/office/drawing/2016/5/9/chartex" xmlns:cx4="http://schemas.microsoft.com/office/drawing/2016/5/10/chartex" xmlns:cx5="http://schemas.microsoft.com/office/drawing/2016/5/11/chartex" xmlns:cx6="http://schemas.microsoft.com/office/drawing/2016/5/12/chartex" xmlns:cx7="http://schemas.microsoft.com/office/drawing/2016/5/13/chartex" xmlns:cx8="http://schemas.microsoft.com/office/drawing/2016/5/14/chartex" xmlns:mc="http://schemas.openxmlformats.org/markup-compatibility/2006" xmlns:aink="http://schemas.microsoft.com/office/drawing/2016/ink" xmlns:am3d="http://schemas.microsoft.com/office/drawing/2017/model3d" xmlns:o="urn:schemas-microsoft-com:office:office" xmlns:oel="http://schemas.microsoft.com/office/2019/extlst" xmlns:r="http://schemas.openxmlformats.org/officeDocument/2006/relationships" xmlns:m="http://schemas.openxmlformats.org/officeDocument/2006/math" xmlns:v="urn:schemas-microsoft-com:vml" xmlns:wp14="http://schemas.microsoft.com/office/word/2010/wordprocessingDrawing" xmlns:wp="http://schemas.openxmlformats.org/drawingml/2006/wordprocessingDrawing" xmlns:w10="urn:schemas-microsoft-com:office:word" xmlns:w="http://schemas.openxmlformats.org/wordprocessingml/2006/main" xmlns:w14="http://schemas.microsoft.com/office/word/2010/wordml" xmlns:w15="http://schemas.microsoft.com/office/word/2012/wordml" xmlns:w16cex="http://schemas.microsoft.com/office/word/2018/wordml/cex" xmlns:w16cid="http://schemas.microsoft.com/office/word/2016/wordml/cid" xmlns:w16="http://schemas.microsoft.com/office/word/2018/wordml" xmlns:w16du="http://schemas.microsoft.com/office/word/2023/wordml/word16du" xmlns:w16sdtdh="http://schemas.microsoft.com/office/word/2020/wordml/sdtdatahash" xmlns:w16sdtfl="http://schemas.microsoft.com/office/word/2024/wordml/sdtformatlock" xmlns:w16se="http://schemas.microsoft.com/office/word/2015/wordml/symex" xmlns:wpg="http://schemas.microsoft.com/office/word/2010/wordprocessingGroup" xmlns:wpi="http://schemas.microsoft.com/office/word/2010/wordprocessingInk" xmlns:wne="http://schemas.microsoft.com/office/word/2006/wordml" xmlns:wps="http://schemas.microsoft.com/office/word/2010/wordprocessingShape" mc:Ignorable="w14 w15 w16se w16cid w16 w16cex w16sdtdh w16sdtfl w16du wp14">
   <w:endnote w:type="separator" w:id="-1">
     <w:p>
       <w:pPr>
@@ -2230,7 +2351,7 @@
 </file>
 
 <file path=word/footnotes.xml><?xml version="1.0" encoding="utf-8"?>
-<w:footnotes xmlns:wpc="http://schemas.microsoft.com/office/word/2010/wordprocessingCanvas" xmlns:cx="http://schemas.microsoft.com/office/drawing/2014/chartex" xmlns:cx1="http://schemas.microsoft.com/office/drawing/2015/9/8/chartex" xmlns:cx2="http://schemas.microsoft.com/office/drawing/2015/10/21/chartex" xmlns:cx3="http://schemas.microsoft.com/office/drawing/2016/5/9/chartex" xmlns:cx4="http://schemas.microsoft.com/office/drawing/2016/5/10/chartex" xmlns:cx5="http://schemas.microsoft.com/office/drawing/2016/5/11/chartex" xmlns:cx6="http://schemas.microsoft.com/office/drawing/2016/5/12/chartex" xmlns:cx7="http://schemas.microsoft.com/office/drawing/2016/5/13/chartex" xmlns:cx8="http://schemas.microsoft.com/office/drawing/2016/5/14/chartex" xmlns:mc="http://schemas.openxmlformats.org/markup-compatibility/2006" xmlns:aink="http://schemas.microsoft.com/office/drawing/2016/ink" xmlns:am3d="http://schemas.microsoft.com/office/drawing/2017/model3d" xmlns:o="urn:schemas-microsoft-com:office:office" xmlns:oel="http://schemas.microsoft.com/office/2019/extlst" xmlns:r="http://schemas.openxmlformats.org/officeDocument/2006/relationships" xmlns:m="http://schemas.openxmlformats.org/officeDocument/2006/math" xmlns:v="urn:schemas-microsoft-com:vml" xmlns:wp14="http://schemas.microsoft.com/office/word/2010/wordprocessingDrawing" xmlns:wp="http://schemas.openxmlformats.org/drawingml/2006/wordprocessingDrawing" xmlns:w10="urn:schemas-microsoft-com:office:word" xmlns:w="http://schemas.openxmlformats.org/wordprocessingml/2006/main" xmlns:w14="http://schemas.microsoft.com/office/word/2010/wordml" xmlns:w15="http://schemas.microsoft.com/office/word/2012/wordml" xmlns:w16cex="http://schemas.microsoft.com/office/word/2018/wordml/cex" xmlns:w16cid="http://schemas.microsoft.com/office/word/2016/wordml/cid" xmlns:w16="http://schemas.microsoft.com/office/word/2018/wordml" xmlns:w16sdtdh="http://schemas.microsoft.com/office/word/2020/wordml/sdtdatahash" xmlns:w16se="http://schemas.microsoft.com/office/word/2015/wordml/symex" xmlns:wpg="http://schemas.microsoft.com/office/word/2010/wordprocessingGroup" xmlns:wpi="http://schemas.microsoft.com/office/word/2010/wordprocessingInk" xmlns:wne="http://schemas.microsoft.com/office/word/2006/wordml" xmlns:wps="http://schemas.microsoft.com/office/word/2010/wordprocessingShape" mc:Ignorable="w14 w15 w16se w16cid w16 w16cex w16sdtdh wp14">
+<w:footnotes xmlns:wpc="http://schemas.microsoft.com/office/word/2010/wordprocessingCanvas" xmlns:cx="http://schemas.microsoft.com/office/drawing/2014/chartex" xmlns:cx1="http://schemas.microsoft.com/office/drawing/2015/9/8/chartex" xmlns:cx2="http://schemas.microsoft.com/office/drawing/2015/10/21/chartex" xmlns:cx3="http://schemas.microsoft.com/office/drawing/2016/5/9/chartex" xmlns:cx4="http://schemas.microsoft.com/office/drawing/2016/5/10/chartex" xmlns:cx5="http://schemas.microsoft.com/office/drawing/2016/5/11/chartex" xmlns:cx6="http://schemas.microsoft.com/office/drawing/2016/5/12/chartex" xmlns:cx7="http://schemas.microsoft.com/office/drawing/2016/5/13/chartex" xmlns:cx8="http://schemas.microsoft.com/office/drawing/2016/5/14/chartex" xmlns:mc="http://schemas.openxmlformats.org/markup-compatibility/2006" xmlns:aink="http://schemas.microsoft.com/office/drawing/2016/ink" xmlns:am3d="http://schemas.microsoft.com/office/drawing/2017/model3d" xmlns:o="urn:schemas-microsoft-com:office:office" xmlns:oel="http://schemas.microsoft.com/office/2019/extlst" xmlns:r="http://schemas.openxmlformats.org/officeDocument/2006/relationships" xmlns:m="http://schemas.openxmlformats.org/officeDocument/2006/math" xmlns:v="urn:schemas-microsoft-com:vml" xmlns:wp14="http://schemas.microsoft.com/office/word/2010/wordprocessingDrawing" xmlns:wp="http://schemas.openxmlformats.org/drawingml/2006/wordprocessingDrawing" xmlns:w10="urn:schemas-microsoft-com:office:word" xmlns:w="http://schemas.openxmlformats.org/wordprocessingml/2006/main" xmlns:w14="http://schemas.microsoft.com/office/word/2010/wordml" xmlns:w15="http://schemas.microsoft.com/office/word/2012/wordml" xmlns:w16cex="http://schemas.microsoft.com/office/word/2018/wordml/cex" xmlns:w16cid="http://schemas.microsoft.com/office/word/2016/wordml/cid" xmlns:w16="http://schemas.microsoft.com/office/word/2018/wordml" xmlns:w16du="http://schemas.microsoft.com/office/word/2023/wordml/word16du" xmlns:w16sdtdh="http://schemas.microsoft.com/office/word/2020/wordml/sdtdatahash" xmlns:w16sdtfl="http://schemas.microsoft.com/office/word/2024/wordml/sdtformatlock" xmlns:w16se="http://schemas.microsoft.com/office/word/2015/wordml/symex" xmlns:wpg="http://schemas.microsoft.com/office/word/2010/wordprocessingGroup" xmlns:wpi="http://schemas.microsoft.com/office/word/2010/wordprocessingInk" xmlns:wne="http://schemas.microsoft.com/office/word/2006/wordml" xmlns:wps="http://schemas.microsoft.com/office/word/2010/wordprocessingShape" mc:Ignorable="w14 w15 w16se w16cid w16 w16cex w16sdtdh w16sdtfl w16du wp14">
   <w:footnote w:type="separator" w:id="-1">
     <w:p>
       <w:pPr>
@@ -2255,7 +2376,7 @@
 </file>
 
 <file path=word/styles.xml><?xml version="1.0" encoding="utf-8"?>
-<w:styles xmlns:mc="http://schemas.openxmlformats.org/markup-compatibility/2006" xmlns:r="http://schemas.openxmlformats.org/officeDocument/2006/relationships" xmlns:w="http://schemas.openxmlformats.org/wordprocessingml/2006/main" xmlns:w14="http://schemas.microsoft.com/office/word/2010/wordml" xmlns:w15="http://schemas.microsoft.com/office/word/2012/wordml" xmlns:w16cex="http://schemas.microsoft.com/office/word/2018/wordml/cex" xmlns:w16cid="http://schemas.microsoft.com/office/word/2016/wordml/cid" xmlns:w16="http://schemas.microsoft.com/office/word/2018/wordml" xmlns:w16sdtdh="http://schemas.microsoft.com/office/word/2020/wordml/sdtdatahash" xmlns:w16se="http://schemas.microsoft.com/office/word/2015/wordml/symex" mc:Ignorable="w14 w15 w16se w16cid w16 w16cex w16sdtdh">
+<w:styles xmlns:mc="http://schemas.openxmlformats.org/markup-compatibility/2006" xmlns:r="http://schemas.openxmlformats.org/officeDocument/2006/relationships" xmlns:w="http://schemas.openxmlformats.org/wordprocessingml/2006/main" xmlns:w14="http://schemas.microsoft.com/office/word/2010/wordml" xmlns:w15="http://schemas.microsoft.com/office/word/2012/wordml" xmlns:w16cex="http://schemas.microsoft.com/office/word/2018/wordml/cex" xmlns:w16cid="http://schemas.microsoft.com/office/word/2016/wordml/cid" xmlns:w16="http://schemas.microsoft.com/office/word/2018/wordml" xmlns:w16du="http://schemas.microsoft.com/office/word/2023/wordml/word16du" xmlns:w16sdtdh="http://schemas.microsoft.com/office/word/2020/wordml/sdtdatahash" xmlns:w16sdtfl="http://schemas.microsoft.com/office/word/2024/wordml/sdtformatlock" xmlns:w16se="http://schemas.microsoft.com/office/word/2015/wordml/symex" mc:Ignorable="w14 w15 w16se w16cid w16 w16cex w16sdtdh w16sdtfl w16du">
   <w:docDefaults>
     <w:rPrDefault>
       <w:rPr>
@@ -3023,4 +3144,16 @@
     </a:ext>
   </a:extLst>
 </a:theme>
+</file>
+
+<file path=customXml/item1.xml><?xml version="1.0" encoding="utf-8"?>
+<b:Sources xmlns:b="http://schemas.openxmlformats.org/officeDocument/2006/bibliography" xmlns="http://schemas.openxmlformats.org/officeDocument/2006/bibliography" SelectedStyle="\APASixthEditionOfficeOnline.xsl" StyleName="APA" Version="6"/>
+</file>
+
+<file path=customXml/itemProps1.xml><?xml version="1.0" encoding="utf-8"?>
+<ds:datastoreItem xmlns:ds="http://schemas.openxmlformats.org/officeDocument/2006/customXml" ds:itemID="{2F9D8BD4-81F6-4DB7-A423-10F0BE568912}">
+  <ds:schemaRefs>
+    <ds:schemaRef ds:uri="http://schemas.openxmlformats.org/officeDocument/2006/bibliography"/>
+  </ds:schemaRefs>
+</ds:datastoreItem>
 </file>
</xml_diff>